<commit_message>
Added documents and started working on the website
</commit_message>
<xml_diff>
--- a/documents/Research plan.docx
+++ b/documents/Research plan.docx
@@ -271,32 +271,30 @@
           <w:szCs w:val="32"/>
           <w:lang w:val="en-US"/>
         </w:rPr>
-        <w:t>Web application for e-textiles design</w:t>
-      </w:r>
-    </w:p>
-    <w:p>
-      <w:pPr>
-        <w:jc w:val="center"/>
-        <w:rPr>
+        <w:t xml:space="preserve">Web application for </w:t>
+      </w:r>
+      <w:r>
+        <w:rPr>
+          <w:rFonts w:asciiTheme="majorHAnsi" w:hAnsiTheme="majorHAnsi" w:cstheme="majorHAnsi"/>
           <w:b/>
           <w:bCs/>
           <w:sz w:val="32"/>
           <w:szCs w:val="32"/>
           <w:lang w:val="en-US"/>
         </w:rPr>
-      </w:pPr>
-    </w:p>
-    <w:p>
-      <w:pPr>
-        <w:jc w:val="center"/>
-        <w:rPr>
+        <w:t xml:space="preserve">electronic </w:t>
+      </w:r>
+      <w:r>
+        <w:rPr>
+          <w:rFonts w:asciiTheme="majorHAnsi" w:hAnsiTheme="majorHAnsi" w:cstheme="majorHAnsi"/>
           <w:b/>
           <w:bCs/>
           <w:sz w:val="32"/>
           <w:szCs w:val="32"/>
           <w:lang w:val="en-US"/>
         </w:rPr>
-      </w:pPr>
+        <w:t>textiles design</w:t>
+      </w:r>
     </w:p>
     <w:p>
       <w:pPr>
@@ -326,6 +324,30 @@
       <w:pPr>
         <w:jc w:val="center"/>
         <w:rPr>
+          <w:b/>
+          <w:bCs/>
+          <w:sz w:val="32"/>
+          <w:szCs w:val="32"/>
+          <w:lang w:val="en-US"/>
+        </w:rPr>
+      </w:pPr>
+    </w:p>
+    <w:p>
+      <w:pPr>
+        <w:jc w:val="center"/>
+        <w:rPr>
+          <w:b/>
+          <w:bCs/>
+          <w:sz w:val="32"/>
+          <w:szCs w:val="32"/>
+          <w:lang w:val="en-US"/>
+        </w:rPr>
+      </w:pPr>
+    </w:p>
+    <w:p>
+      <w:pPr>
+        <w:jc w:val="center"/>
+        <w:rPr>
           <w:lang w:val="en-US"/>
         </w:rPr>
       </w:pPr>
@@ -603,7 +625,6 @@
         <w:pStyle w:val="TOCHeading"/>
         <w:rPr>
           <w:rFonts w:asciiTheme="minorHAnsi" w:hAnsiTheme="minorHAnsi"/>
-          <w:lang w:val="fi-FI"/>
         </w:rPr>
       </w:pPr>
     </w:p>
@@ -628,7 +649,6 @@
       <w:r>
         <w:rPr>
           <w:rFonts w:asciiTheme="minorHAnsi" w:hAnsiTheme="minorHAnsi"/>
-          <w:lang w:val="fi-FI"/>
         </w:rPr>
         <w:instrText xml:space="preserve"> TOC \o "1-3" \h \z \u </w:instrText>
       </w:r>
@@ -638,7 +658,7 @@
         </w:rPr>
         <w:fldChar w:fldCharType="separate"/>
       </w:r>
-      <w:hyperlink w:anchor="_Toc20819236" w:history="1">
+      <w:hyperlink w:anchor="_Toc20853319" w:history="1">
         <w:r>
           <w:rPr>
             <w:rStyle w:val="Hyperlink"/>
@@ -671,7 +691,7 @@
             <w:noProof/>
             <w:webHidden/>
           </w:rPr>
-          <w:instrText xml:space="preserve"> PAGEREF _Toc20819236 \h </w:instrText>
+          <w:instrText xml:space="preserve"> PAGEREF _Toc20853319 \h </w:instrText>
         </w:r>
         <w:r>
           <w:rPr>
@@ -718,7 +738,7 @@
           <w:lang w:val="fi-FI"/>
         </w:rPr>
       </w:pPr>
-      <w:hyperlink w:anchor="_Toc20819237" w:history="1">
+      <w:hyperlink w:anchor="_Toc20853320" w:history="1">
         <w:r>
           <w:rPr>
             <w:rStyle w:val="Hyperlink"/>
@@ -751,7 +771,87 @@
             <w:noProof/>
             <w:webHidden/>
           </w:rPr>
-          <w:instrText xml:space="preserve"> PAGEREF _Toc20819237 \h </w:instrText>
+          <w:instrText xml:space="preserve"> PAGEREF _Toc20853320 \h </w:instrText>
+        </w:r>
+        <w:r>
+          <w:rPr>
+            <w:rFonts w:asciiTheme="minorHAnsi" w:hAnsiTheme="minorHAnsi"/>
+            <w:noProof/>
+            <w:webHidden/>
+          </w:rPr>
+        </w:r>
+        <w:r>
+          <w:rPr>
+            <w:rFonts w:asciiTheme="minorHAnsi" w:hAnsiTheme="minorHAnsi"/>
+            <w:noProof/>
+            <w:webHidden/>
+          </w:rPr>
+          <w:fldChar w:fldCharType="separate"/>
+        </w:r>
+        <w:r>
+          <w:rPr>
+            <w:rFonts w:asciiTheme="minorHAnsi" w:hAnsiTheme="minorHAnsi"/>
+            <w:noProof/>
+            <w:webHidden/>
+          </w:rPr>
+          <w:t>3</w:t>
+        </w:r>
+        <w:r>
+          <w:rPr>
+            <w:rFonts w:asciiTheme="minorHAnsi" w:hAnsiTheme="minorHAnsi"/>
+            <w:noProof/>
+            <w:webHidden/>
+          </w:rPr>
+          <w:fldChar w:fldCharType="end"/>
+        </w:r>
+      </w:hyperlink>
+    </w:p>
+    <w:p>
+      <w:pPr>
+        <w:pStyle w:val="TOC1"/>
+        <w:tabs>
+          <w:tab w:val="right" w:leader="dot" w:pos="8495"/>
+        </w:tabs>
+        <w:rPr>
+          <w:rFonts w:asciiTheme="minorHAnsi" w:eastAsiaTheme="minorEastAsia" w:hAnsiTheme="minorHAnsi" w:cstheme="minorBidi"/>
+          <w:noProof/>
+          <w:lang w:val="fi-FI"/>
+        </w:rPr>
+      </w:pPr>
+      <w:hyperlink w:anchor="_Toc20853321" w:history="1">
+        <w:r>
+          <w:rPr>
+            <w:rStyle w:val="Hyperlink"/>
+            <w:rFonts w:asciiTheme="minorHAnsi" w:hAnsiTheme="minorHAnsi" w:cstheme="majorHAnsi"/>
+            <w:b/>
+            <w:bCs/>
+            <w:noProof/>
+          </w:rPr>
+          <w:t>3 Schedule plans</w:t>
+        </w:r>
+        <w:r>
+          <w:rPr>
+            <w:rFonts w:asciiTheme="minorHAnsi" w:hAnsiTheme="minorHAnsi"/>
+            <w:noProof/>
+            <w:webHidden/>
+          </w:rPr>
+          <w:tab/>
+        </w:r>
+        <w:r>
+          <w:rPr>
+            <w:rFonts w:asciiTheme="minorHAnsi" w:hAnsiTheme="minorHAnsi"/>
+            <w:noProof/>
+            <w:webHidden/>
+          </w:rPr>
+          <w:fldChar w:fldCharType="begin"/>
+        </w:r>
+        <w:r>
+          <w:rPr>
+            <w:rFonts w:asciiTheme="minorHAnsi" w:hAnsiTheme="minorHAnsi"/>
+            <w:noProof/>
+            <w:webHidden/>
+          </w:rPr>
+          <w:instrText xml:space="preserve"> PAGEREF _Toc20853321 \h </w:instrText>
         </w:r>
         <w:r>
           <w:rPr>
@@ -798,7 +898,7 @@
           <w:lang w:val="fi-FI"/>
         </w:rPr>
       </w:pPr>
-      <w:hyperlink w:anchor="_Toc20819238" w:history="1">
+      <w:hyperlink w:anchor="_Toc20853322" w:history="1">
         <w:r>
           <w:rPr>
             <w:rStyle w:val="Hyperlink"/>
@@ -807,7 +907,7 @@
             <w:bCs/>
             <w:noProof/>
           </w:rPr>
-          <w:t>3 Schedule plans</w:t>
+          <w:t>Bibliography</w:t>
         </w:r>
         <w:r>
           <w:rPr>
@@ -831,7 +931,7 @@
             <w:noProof/>
             <w:webHidden/>
           </w:rPr>
-          <w:instrText xml:space="preserve"> PAGEREF _Toc20819238 \h </w:instrText>
+          <w:instrText xml:space="preserve"> PAGEREF _Toc20853322 \h </w:instrText>
         </w:r>
         <w:r>
           <w:rPr>
@@ -868,89 +968,15 @@
     </w:p>
     <w:p>
       <w:pPr>
-        <w:pStyle w:val="TOC1"/>
-        <w:tabs>
-          <w:tab w:val="right" w:leader="dot" w:pos="8495"/>
-        </w:tabs>
-        <w:rPr>
-          <w:rFonts w:asciiTheme="minorHAnsi" w:eastAsiaTheme="minorEastAsia" w:hAnsiTheme="minorHAnsi" w:cstheme="minorBidi"/>
-          <w:noProof/>
-          <w:lang w:val="fi-FI"/>
-        </w:rPr>
-      </w:pPr>
-      <w:hyperlink w:anchor="_Toc20819239" w:history="1">
-        <w:r>
-          <w:rPr>
-            <w:rStyle w:val="Hyperlink"/>
-            <w:rFonts w:asciiTheme="minorHAnsi" w:hAnsiTheme="minorHAnsi" w:cstheme="majorHAnsi"/>
-            <w:b/>
-            <w:bCs/>
-            <w:noProof/>
-          </w:rPr>
-          <w:t>Bibliography</w:t>
-        </w:r>
-        <w:r>
-          <w:rPr>
-            <w:rFonts w:asciiTheme="minorHAnsi" w:hAnsiTheme="minorHAnsi"/>
-            <w:noProof/>
-            <w:webHidden/>
-          </w:rPr>
-          <w:tab/>
-        </w:r>
-        <w:r>
-          <w:rPr>
-            <w:rFonts w:asciiTheme="minorHAnsi" w:hAnsiTheme="minorHAnsi"/>
-            <w:noProof/>
-            <w:webHidden/>
-          </w:rPr>
-          <w:fldChar w:fldCharType="begin"/>
-        </w:r>
-        <w:r>
-          <w:rPr>
-            <w:rFonts w:asciiTheme="minorHAnsi" w:hAnsiTheme="minorHAnsi"/>
-            <w:noProof/>
-            <w:webHidden/>
-          </w:rPr>
-          <w:instrText xml:space="preserve"> PAGEREF _Toc20819239 \h </w:instrText>
-        </w:r>
-        <w:r>
-          <w:rPr>
-            <w:rFonts w:asciiTheme="minorHAnsi" w:hAnsiTheme="minorHAnsi"/>
-            <w:noProof/>
-            <w:webHidden/>
-          </w:rPr>
-        </w:r>
-        <w:r>
-          <w:rPr>
-            <w:rFonts w:asciiTheme="minorHAnsi" w:hAnsiTheme="minorHAnsi"/>
-            <w:noProof/>
-            <w:webHidden/>
-          </w:rPr>
-          <w:fldChar w:fldCharType="separate"/>
-        </w:r>
-        <w:r>
-          <w:rPr>
-            <w:rFonts w:asciiTheme="minorHAnsi" w:hAnsiTheme="minorHAnsi"/>
-            <w:noProof/>
-            <w:webHidden/>
-          </w:rPr>
-          <w:t>6</w:t>
-        </w:r>
-        <w:r>
-          <w:rPr>
-            <w:rFonts w:asciiTheme="minorHAnsi" w:hAnsiTheme="minorHAnsi"/>
-            <w:noProof/>
-            <w:webHidden/>
-          </w:rPr>
-          <w:fldChar w:fldCharType="end"/>
-        </w:r>
-      </w:hyperlink>
-    </w:p>
-    <w:p>
+        <w:rPr>
+          <w:lang w:val="en-US"/>
+        </w:rPr>
+      </w:pPr>
       <w:r>
         <w:rPr>
           <w:b/>
           <w:bCs/>
+          <w:lang w:val="en-US"/>
         </w:rPr>
         <w:fldChar w:fldCharType="end"/>
       </w:r>
@@ -960,7 +986,7 @@
         <w:spacing w:after="120"/>
         <w:rPr>
           <w:rFonts w:cs="Arial"/>
-          <w:lang w:val="sv-SE"/>
+          <w:lang w:val="en-US"/>
         </w:rPr>
       </w:pPr>
     </w:p>
@@ -969,10 +995,10 @@
         <w:spacing w:after="120"/>
         <w:rPr>
           <w:rFonts w:cs="Arial"/>
-          <w:lang w:val="sv-SE"/>
+          <w:lang w:val="en-US"/>
         </w:rPr>
         <w:sectPr>
-          <w:footerReference w:type="default" r:id="rId7"/>
+          <w:footerReference w:type="default" r:id="rId8"/>
           <w:pgSz w:w="11907" w:h="16840" w:code="9"/>
           <w:pgMar w:top="1418" w:right="1701" w:bottom="1701" w:left="1701" w:header="709" w:footer="709" w:gutter="0"/>
           <w:pgNumType w:fmt="lowerRoman" w:start="1"/>
@@ -994,7 +1020,7 @@
       </w:pPr>
       <w:bookmarkStart w:id="0" w:name="_Toc287274725"/>
       <w:bookmarkStart w:id="1" w:name="_Toc302561615"/>
-      <w:bookmarkStart w:id="2" w:name="_Toc20819236"/>
+      <w:bookmarkStart w:id="2" w:name="_Toc20853319"/>
       <w:r>
         <w:rPr>
           <w:rFonts w:cstheme="majorHAnsi"/>
@@ -1020,7 +1046,13 @@
       </w:r>
       <w:bookmarkEnd w:id="2"/>
     </w:p>
-    <w:p/>
+    <w:p>
+      <w:pPr>
+        <w:rPr>
+          <w:lang w:val="en-US"/>
+        </w:rPr>
+      </w:pPr>
+    </w:p>
     <w:p>
       <w:pPr>
         <w:jc w:val="both"/>
@@ -1036,15 +1068,55 @@
           <w:szCs w:val="22"/>
           <w:lang w:val="en-US"/>
         </w:rPr>
-        <w:t>E-textiles have been around for two centuries. They are still a growing industry. E-textiles are wearable pieces of clothing that have conductive materials woven into the fabric. Since the late 1800s people have worn clothing with conductive materials, like for example gold or silver. Only later did scient</w:t>
-      </w:r>
-      <w:r>
-        <w:rPr>
-          <w:sz w:val="22"/>
-          <w:szCs w:val="22"/>
-          <w:lang w:val="en-US"/>
-        </w:rPr>
-        <w:t>ists start using the conductivity to create circuitry out of clothing. Though e-textiles have been around for so long, have the methods for designing them stagnated.</w:t>
+        <w:t>E</w:t>
+      </w:r>
+      <w:r>
+        <w:rPr>
+          <w:sz w:val="22"/>
+          <w:szCs w:val="22"/>
+          <w:lang w:val="en-US"/>
+        </w:rPr>
+        <w:t xml:space="preserve">lectronic </w:t>
+      </w:r>
+      <w:r>
+        <w:rPr>
+          <w:sz w:val="22"/>
+          <w:szCs w:val="22"/>
+          <w:lang w:val="en-US"/>
+        </w:rPr>
+        <w:t>textiles</w:t>
+      </w:r>
+      <w:r>
+        <w:rPr>
+          <w:sz w:val="22"/>
+          <w:szCs w:val="22"/>
+          <w:lang w:val="en-US"/>
+        </w:rPr>
+        <w:t xml:space="preserve"> (e-textiles)</w:t>
+      </w:r>
+      <w:r>
+        <w:rPr>
+          <w:sz w:val="22"/>
+          <w:szCs w:val="22"/>
+          <w:lang w:val="en-US"/>
+        </w:rPr>
+        <w:t xml:space="preserve"> have been around for two centuries. They are still a growing industry. E-textiles are wearable pieces of clothing that have conductive materials woven into the fabric. Since the late 1800s people have worn clothing with conductive materials, like for example gold or silver. Only later did </w:t>
+      </w:r>
+      <w:r>
+        <w:rPr>
+          <w:sz w:val="22"/>
+          <w:szCs w:val="22"/>
+          <w:lang w:val="en-US"/>
+        </w:rPr>
+        <w:t>designers</w:t>
+      </w:r>
+      <w:r>
+        <w:rPr>
+          <w:sz w:val="22"/>
+          <w:szCs w:val="22"/>
+          <w:lang w:val="en-US"/>
+        </w:rPr>
+        <w:t xml:space="preserve"> start using the conductivity to create circuitry out of clothing. Though e-textiles have been around for so long, have the methods for designing them stagnated.</w:t>
       </w:r>
     </w:p>
     <w:p>
@@ -1196,6 +1268,62 @@
         </w:rPr>
         <w:t>The simplest weave, a plain weave, is achieved when for every row, every other warp is lifted. This gives us a plain chess pattern.</w:t>
       </w:r>
+      <w:r>
+        <w:rPr>
+          <w:sz w:val="22"/>
+          <w:szCs w:val="22"/>
+          <w:lang w:val="en-US"/>
+        </w:rPr>
+        <w:t xml:space="preserve"> </w:t>
+      </w:r>
+      <w:r>
+        <w:rPr>
+          <w:sz w:val="22"/>
+          <w:szCs w:val="22"/>
+          <w:lang w:val="en-US"/>
+        </w:rPr>
+        <w:t>E-textiles often employ</w:t>
+      </w:r>
+      <w:r>
+        <w:rPr>
+          <w:sz w:val="22"/>
+          <w:szCs w:val="22"/>
+          <w:lang w:val="en-US"/>
+        </w:rPr>
+        <w:t xml:space="preserve"> layered weaving to create complexity and protection to the conductive threads. The basis of layered fabrics is that the warps are divided </w:t>
+      </w:r>
+      <w:r>
+        <w:rPr>
+          <w:sz w:val="22"/>
+          <w:szCs w:val="22"/>
+          <w:lang w:val="en-US"/>
+        </w:rPr>
+        <w:t>i</w:t>
+      </w:r>
+      <w:r>
+        <w:rPr>
+          <w:sz w:val="22"/>
+          <w:szCs w:val="22"/>
+          <w:lang w:val="en-US"/>
+        </w:rPr>
+        <w:t>nto layers and stay separate from the other layers’ warps unless overlap is needed.</w:t>
+      </w:r>
+      <w:r>
+        <w:rPr>
+          <w:sz w:val="22"/>
+          <w:szCs w:val="22"/>
+          <w:lang w:val="en-US"/>
+        </w:rPr>
+        <w:t xml:space="preserve"> Complexity to the weaving arises when the weave employs different amounts of layers at different points in the fabric. Designing this type of weave with pen and paper requires</w:t>
+      </w:r>
+      <w:r>
+        <w:rPr>
+          <w:sz w:val="22"/>
+          <w:szCs w:val="22"/>
+          <w:lang w:val="en-US"/>
+        </w:rPr>
+        <w:t xml:space="preserve"> unreasonable amounts of resources.</w:t>
+      </w:r>
     </w:p>
     <w:p>
       <w:pPr>
@@ -1206,30 +1334,6 @@
           <w:lang w:val="en-US"/>
         </w:rPr>
       </w:pPr>
-      <w:r>
-        <w:rPr>
-          <w:sz w:val="22"/>
-          <w:szCs w:val="22"/>
-          <w:lang w:val="en-US"/>
-        </w:rPr>
-        <w:tab/>
-      </w:r>
-      <w:r>
-        <w:rPr>
-          <w:sz w:val="22"/>
-          <w:szCs w:val="22"/>
-          <w:lang w:val="en-US"/>
-        </w:rPr>
-        <w:t>E-textiles often employ</w:t>
-      </w:r>
-      <w:r>
-        <w:rPr>
-          <w:sz w:val="22"/>
-          <w:szCs w:val="22"/>
-          <w:lang w:val="en-US"/>
-        </w:rPr>
-        <w:t xml:space="preserve"> layered weaving to create complexity and protection to the conductive threads. The basis of layered fabrics is that the warps are divided onto the layers and stay separate from the other layers’ warps unless overlap is needed.</w:t>
-      </w:r>
     </w:p>
     <w:p>
       <w:pPr>
@@ -1246,7 +1350,7 @@
           <w:szCs w:val="22"/>
           <w:lang w:val="en-US"/>
         </w:rPr>
-        <w:tab/>
+        <w:t>Concepts:</w:t>
       </w:r>
     </w:p>
     <w:p>
@@ -1264,61 +1368,6 @@
           <w:szCs w:val="22"/>
           <w:lang w:val="en-US"/>
         </w:rPr>
-        <w:tab/>
-        <w:t>This research</w:t>
-      </w:r>
-      <w:r>
-        <w:rPr>
-          <w:sz w:val="22"/>
-          <w:szCs w:val="22"/>
-          <w:lang w:val="en-US"/>
-        </w:rPr>
-        <w:t xml:space="preserve"> seeks to create a web-based application for the use of designing weaving patterns with the goal of assisting the design work of e-textiles. </w:t>
-      </w:r>
-    </w:p>
-    <w:p>
-      <w:pPr>
-        <w:jc w:val="both"/>
-        <w:rPr>
-          <w:sz w:val="22"/>
-          <w:szCs w:val="22"/>
-          <w:lang w:val="en-US"/>
-        </w:rPr>
-      </w:pPr>
-    </w:p>
-    <w:p>
-      <w:pPr>
-        <w:jc w:val="both"/>
-        <w:rPr>
-          <w:sz w:val="22"/>
-          <w:szCs w:val="22"/>
-          <w:lang w:val="en-US"/>
-        </w:rPr>
-      </w:pPr>
-      <w:r>
-        <w:rPr>
-          <w:sz w:val="22"/>
-          <w:szCs w:val="22"/>
-          <w:lang w:val="en-US"/>
-        </w:rPr>
-        <w:t>Concepts:</w:t>
-      </w:r>
-    </w:p>
-    <w:p>
-      <w:pPr>
-        <w:jc w:val="both"/>
-        <w:rPr>
-          <w:sz w:val="22"/>
-          <w:szCs w:val="22"/>
-          <w:lang w:val="en-US"/>
-        </w:rPr>
-      </w:pPr>
-      <w:r>
-        <w:rPr>
-          <w:sz w:val="22"/>
-          <w:szCs w:val="22"/>
-          <w:lang w:val="en-US"/>
-        </w:rPr>
         <w:t>E-textiles, Smart textiles,</w:t>
       </w:r>
       <w:r>
@@ -1343,8 +1392,28 @@
           <w:szCs w:val="22"/>
           <w:lang w:val="en-US"/>
         </w:rPr>
+        <w:t>Inter</w:t>
+      </w:r>
+      <w:bookmarkStart w:id="3" w:name="_GoBack"/>
+      <w:bookmarkEnd w:id="3"/>
+      <w:r>
+        <w:rPr>
+          <w:sz w:val="22"/>
+          <w:szCs w:val="22"/>
+          <w:lang w:val="en-US"/>
+        </w:rPr>
+        <w:t xml:space="preserve">net application, </w:t>
+      </w:r>
+      <w:r>
+        <w:rPr>
+          <w:sz w:val="22"/>
+          <w:szCs w:val="22"/>
+          <w:lang w:val="en-US"/>
+        </w:rPr>
         <w:t>Database, Software</w:t>
       </w:r>
+      <w:bookmarkStart w:id="4" w:name="_Toc287274730"/>
+      <w:bookmarkStart w:id="5" w:name="_Toc302561618"/>
     </w:p>
     <w:p>
       <w:pPr>
@@ -1357,9 +1426,6 @@
           <w:lang w:val="en-US"/>
         </w:rPr>
       </w:pPr>
-      <w:bookmarkStart w:id="3" w:name="_Toc287274730"/>
-      <w:bookmarkStart w:id="4" w:name="_Toc302561618"/>
-      <w:bookmarkStart w:id="5" w:name="_Toc20819237"/>
     </w:p>
     <w:p>
       <w:pPr>
@@ -1372,6 +1438,7 @@
           <w:lang w:val="en-US"/>
         </w:rPr>
       </w:pPr>
+      <w:bookmarkStart w:id="6" w:name="_Toc20853320"/>
       <w:r>
         <w:rPr>
           <w:rFonts w:cstheme="majorHAnsi"/>
@@ -1382,8 +1449,8 @@
         </w:rPr>
         <w:t xml:space="preserve">2 </w:t>
       </w:r>
-      <w:bookmarkEnd w:id="3"/>
       <w:bookmarkEnd w:id="4"/>
+      <w:bookmarkEnd w:id="5"/>
       <w:r>
         <w:rPr>
           <w:rFonts w:cstheme="majorHAnsi"/>
@@ -1394,9 +1461,15 @@
         </w:rPr>
         <w:t>Objective</w:t>
       </w:r>
-      <w:bookmarkEnd w:id="5"/>
-    </w:p>
-    <w:p/>
+      <w:bookmarkEnd w:id="6"/>
+    </w:p>
+    <w:p>
+      <w:pPr>
+        <w:rPr>
+          <w:lang w:val="en-US"/>
+        </w:rPr>
+      </w:pPr>
+    </w:p>
     <w:p>
       <w:pPr>
         <w:jc w:val="both"/>
@@ -1412,43 +1485,76 @@
           <w:szCs w:val="22"/>
           <w:lang w:val="en-US"/>
         </w:rPr>
-        <w:t>The o</w:t>
-      </w:r>
-      <w:r>
-        <w:rPr>
-          <w:sz w:val="22"/>
-          <w:szCs w:val="22"/>
-          <w:lang w:val="en-US"/>
-        </w:rPr>
-        <w:t>b</w:t>
-      </w:r>
-      <w:r>
-        <w:rPr>
-          <w:sz w:val="22"/>
-          <w:szCs w:val="22"/>
-          <w:lang w:val="en-US"/>
-        </w:rPr>
-        <w:t>jective</w:t>
-      </w:r>
-      <w:r>
-        <w:rPr>
-          <w:sz w:val="22"/>
-          <w:szCs w:val="22"/>
-          <w:lang w:val="en-US"/>
-        </w:rPr>
-        <w:t>s of this paper are to research web-based applications, user experience of computer software and how to apply these to e-textiles designing</w:t>
-      </w:r>
-      <w:r>
-        <w:rPr>
-          <w:sz w:val="22"/>
-          <w:szCs w:val="22"/>
-          <w:lang w:val="en-US"/>
-        </w:rPr>
-        <w:t xml:space="preserve">. </w:t>
-      </w:r>
-    </w:p>
-    <w:p>
-      <w:pPr>
+        <w:t>The first</w:t>
+      </w:r>
+      <w:r>
+        <w:rPr>
+          <w:sz w:val="22"/>
+          <w:szCs w:val="22"/>
+          <w:lang w:val="en-US"/>
+        </w:rPr>
+        <w:t xml:space="preserve"> research</w:t>
+      </w:r>
+      <w:r>
+        <w:rPr>
+          <w:sz w:val="22"/>
+          <w:szCs w:val="22"/>
+          <w:lang w:val="en-US"/>
+        </w:rPr>
+        <w:t xml:space="preserve"> </w:t>
+      </w:r>
+      <w:r>
+        <w:rPr>
+          <w:sz w:val="22"/>
+          <w:szCs w:val="22"/>
+          <w:lang w:val="en-US"/>
+        </w:rPr>
+        <w:t>topic</w:t>
+      </w:r>
+      <w:r>
+        <w:rPr>
+          <w:sz w:val="22"/>
+          <w:szCs w:val="22"/>
+          <w:lang w:val="en-US"/>
+        </w:rPr>
+        <w:t xml:space="preserve"> of this paper </w:t>
+      </w:r>
+      <w:r>
+        <w:rPr>
+          <w:sz w:val="22"/>
+          <w:szCs w:val="22"/>
+          <w:lang w:val="en-US"/>
+        </w:rPr>
+        <w:t>is</w:t>
+      </w:r>
+      <w:r>
+        <w:rPr>
+          <w:sz w:val="22"/>
+          <w:szCs w:val="22"/>
+          <w:lang w:val="en-US"/>
+        </w:rPr>
+        <w:t xml:space="preserve"> web-based applications</w:t>
+      </w:r>
+      <w:r>
+        <w:rPr>
+          <w:sz w:val="22"/>
+          <w:szCs w:val="22"/>
+          <w:lang w:val="en-US"/>
+        </w:rPr>
+        <w:t>. The research will look into what are the tools for creating we applications, what are the pros and cons of these tools and which ones best suit the type of application this paper looks to create. The second topic is user experience of computer software. This means to study</w:t>
+      </w:r>
+      <w:r>
+        <w:rPr>
+          <w:sz w:val="22"/>
+          <w:szCs w:val="22"/>
+          <w:lang w:val="en-US"/>
+        </w:rPr>
+        <w:t xml:space="preserve"> how humans perceive computer programs and what features are intuitive. This does not include studying the human psyche, but simply to create a user-friendly program that has enough complexity to aid even in more complex tasks. Lastly the paper will research how the tools used and user experience can be used to aid textiles designing. </w:t>
+      </w:r>
+    </w:p>
+    <w:p>
+      <w:pPr>
+        <w:ind w:firstLine="720"/>
         <w:jc w:val="both"/>
         <w:rPr>
           <w:sz w:val="22"/>
@@ -1462,64 +1568,266 @@
           <w:szCs w:val="22"/>
           <w:lang w:val="en-US"/>
         </w:rPr>
+        <w:t xml:space="preserve">The application will be built step by step and progress will be reported in this paper. </w:t>
+      </w:r>
+      <w:r>
+        <w:rPr>
+          <w:sz w:val="22"/>
+          <w:szCs w:val="22"/>
+          <w:lang w:val="en-US"/>
+        </w:rPr>
+        <w:t>The first version will be a rudimentary version where the objective is to create the foundation</w:t>
+      </w:r>
+      <w:r>
+        <w:rPr>
+          <w:sz w:val="22"/>
+          <w:szCs w:val="22"/>
+          <w:lang w:val="en-US"/>
+        </w:rPr>
+        <w:t>,</w:t>
+      </w:r>
+      <w:r>
+        <w:rPr>
+          <w:sz w:val="22"/>
+          <w:szCs w:val="22"/>
+          <w:lang w:val="en-US"/>
+        </w:rPr>
+        <w:t xml:space="preserve"> onto which the tool can be expanded. The </w:t>
+      </w:r>
+      <w:r>
+        <w:rPr>
+          <w:sz w:val="22"/>
+          <w:szCs w:val="22"/>
+          <w:lang w:val="en-US"/>
+        </w:rPr>
+        <w:t>later</w:t>
+      </w:r>
+      <w:r>
+        <w:rPr>
+          <w:sz w:val="22"/>
+          <w:szCs w:val="22"/>
+          <w:lang w:val="en-US"/>
+        </w:rPr>
+        <w:t xml:space="preserve"> versions will add functionality and have user experience as the main objective.</w:t>
+      </w:r>
+      <w:r>
+        <w:rPr>
+          <w:sz w:val="22"/>
+          <w:szCs w:val="22"/>
+          <w:lang w:val="en-US"/>
+        </w:rPr>
+        <w:t xml:space="preserve"> </w:t>
+      </w:r>
+      <w:r>
+        <w:rPr>
+          <w:sz w:val="22"/>
+          <w:szCs w:val="22"/>
+          <w:lang w:val="en-US"/>
+        </w:rPr>
+        <w:t xml:space="preserve">Ideas for features in the application will be discussed with </w:t>
+      </w:r>
+      <w:r>
+        <w:rPr>
+          <w:sz w:val="22"/>
+          <w:szCs w:val="22"/>
+          <w:lang w:val="en-US"/>
+        </w:rPr>
+        <w:t>the</w:t>
+      </w:r>
+      <w:r>
+        <w:rPr>
+          <w:sz w:val="22"/>
+          <w:szCs w:val="22"/>
+          <w:lang w:val="en-US"/>
+        </w:rPr>
+        <w:t xml:space="preserve"> e-textile designer Emmi Pouta from Aalto university. </w:t>
+      </w:r>
+      <w:r>
+        <w:rPr>
+          <w:sz w:val="22"/>
+          <w:szCs w:val="22"/>
+          <w:lang w:val="en-US"/>
+        </w:rPr>
+        <w:t>Ideas for features</w:t>
+      </w:r>
+      <w:r>
+        <w:rPr>
+          <w:sz w:val="22"/>
+          <w:szCs w:val="22"/>
+          <w:lang w:val="en-US"/>
+        </w:rPr>
+        <w:t xml:space="preserve"> include </w:t>
+      </w:r>
+      <w:r>
+        <w:rPr>
+          <w:sz w:val="22"/>
+          <w:szCs w:val="22"/>
+          <w:lang w:val="en-US"/>
+        </w:rPr>
+        <w:t>pixel based and 3D based viewing and editing of the fabric, presets for ease of use and easy conversion between fabrics of different layers.</w:t>
+      </w:r>
+      <w:r>
+        <w:rPr>
+          <w:sz w:val="22"/>
+          <w:szCs w:val="22"/>
+          <w:lang w:val="en-US"/>
+        </w:rPr>
+        <w:t xml:space="preserve"> The features will be expanded upon later in the research.</w:t>
+      </w:r>
+    </w:p>
+    <w:p>
+      <w:pPr>
+        <w:jc w:val="both"/>
+        <w:rPr>
+          <w:sz w:val="22"/>
+          <w:szCs w:val="22"/>
+          <w:lang w:val="en-US"/>
+        </w:rPr>
+      </w:pPr>
+      <w:r>
+        <w:rPr>
+          <w:sz w:val="22"/>
+          <w:szCs w:val="22"/>
+          <w:lang w:val="en-US"/>
+        </w:rPr>
         <w:tab/>
-        <w:t>The first version will be a rudimentary version where the objective is to create the foundation onto which the tool can be expanded. The next versions will add functionality and have user experience as the main objective.</w:t>
+        <w:t xml:space="preserve">The study </w:t>
+      </w:r>
+      <w:r>
+        <w:rPr>
+          <w:sz w:val="22"/>
+          <w:szCs w:val="22"/>
+          <w:lang w:val="en-US"/>
+        </w:rPr>
+        <w:t xml:space="preserve">will </w:t>
+      </w:r>
+      <w:r>
+        <w:rPr>
+          <w:sz w:val="22"/>
+          <w:szCs w:val="22"/>
+          <w:lang w:val="en-US"/>
+        </w:rPr>
+        <w:t xml:space="preserve">include </w:t>
+      </w:r>
+      <w:r>
+        <w:rPr>
+          <w:sz w:val="22"/>
+          <w:szCs w:val="22"/>
+          <w:lang w:val="en-US"/>
+        </w:rPr>
+        <w:t xml:space="preserve">the basics of </w:t>
+      </w:r>
+      <w:r>
+        <w:rPr>
+          <w:sz w:val="22"/>
+          <w:szCs w:val="22"/>
+          <w:lang w:val="en-US"/>
+        </w:rPr>
+        <w:t>weaving and textile design</w:t>
+      </w:r>
+      <w:r>
+        <w:rPr>
+          <w:sz w:val="22"/>
+          <w:szCs w:val="22"/>
+          <w:lang w:val="en-US"/>
+        </w:rPr>
+        <w:t xml:space="preserve"> as they are important building blocks for the fundamental features of the application.</w:t>
+      </w:r>
+      <w:r>
+        <w:rPr>
+          <w:sz w:val="22"/>
+          <w:szCs w:val="22"/>
+          <w:lang w:val="en-US"/>
+        </w:rPr>
+        <w:t xml:space="preserve"> For example, how the pixel-based textile designing works and how it translated into the finished fabric. However, it will not include extensive research of specific weaving techniques as these are unimportant to the basic features of the application. The</w:t>
+      </w:r>
+      <w:r>
+        <w:rPr>
+          <w:sz w:val="22"/>
+          <w:szCs w:val="22"/>
+          <w:lang w:val="en-US"/>
+        </w:rPr>
+        <w:t xml:space="preserve"> application will have the basic tools to create </w:t>
+      </w:r>
+      <w:r>
+        <w:rPr>
+          <w:sz w:val="22"/>
+          <w:szCs w:val="22"/>
+          <w:lang w:val="en-US"/>
+        </w:rPr>
+        <w:t>weaves but</w:t>
+      </w:r>
+      <w:r>
+        <w:rPr>
+          <w:sz w:val="22"/>
+          <w:szCs w:val="22"/>
+          <w:lang w:val="en-US"/>
+        </w:rPr>
+        <w:t xml:space="preserve"> will not expand the user’s knowledge of weaving techniques. In </w:t>
+      </w:r>
+      <w:r>
+        <w:rPr>
+          <w:sz w:val="22"/>
+          <w:szCs w:val="22"/>
+          <w:lang w:val="en-US"/>
+        </w:rPr>
+        <w:t>short,</w:t>
+      </w:r>
+      <w:r>
+        <w:rPr>
+          <w:sz w:val="22"/>
+          <w:szCs w:val="22"/>
+          <w:lang w:val="en-US"/>
+        </w:rPr>
+        <w:t xml:space="preserve"> the goal is not to create a learning tool</w:t>
+      </w:r>
+      <w:r>
+        <w:rPr>
+          <w:sz w:val="22"/>
+          <w:szCs w:val="22"/>
+          <w:lang w:val="en-US"/>
+        </w:rPr>
+        <w:t>.</w:t>
       </w:r>
     </w:p>
     <w:p>
       <w:pPr>
         <w:jc w:val="both"/>
         <w:rPr>
-          <w:sz w:val="22"/>
-          <w:szCs w:val="22"/>
-          <w:lang w:val="en-US"/>
-        </w:rPr>
-      </w:pPr>
-    </w:p>
-    <w:p>
-      <w:pPr>
-        <w:jc w:val="both"/>
-        <w:rPr>
-          <w:sz w:val="22"/>
-          <w:szCs w:val="22"/>
-          <w:lang w:val="en-US"/>
-        </w:rPr>
-      </w:pPr>
-      <w:r>
-        <w:rPr>
-          <w:sz w:val="22"/>
-          <w:szCs w:val="22"/>
-          <w:lang w:val="en-US"/>
-        </w:rPr>
+          <w:rFonts w:asciiTheme="majorHAnsi" w:eastAsiaTheme="majorEastAsia" w:hAnsiTheme="majorHAnsi" w:cstheme="majorHAnsi"/>
+          <w:b/>
+          <w:bCs/>
+          <w:color w:val="000000" w:themeColor="text1"/>
+          <w:sz w:val="32"/>
+          <w:szCs w:val="32"/>
+          <w:lang w:val="en-US"/>
+        </w:rPr>
+      </w:pPr>
+      <w:r>
+        <w:rPr>
+          <w:sz w:val="22"/>
+          <w:szCs w:val="22"/>
+          <w:lang w:val="en-US"/>
+        </w:rPr>
+        <w:lastRenderedPageBreak/>
         <w:tab/>
-        <w:t xml:space="preserve">Ideas for features in the application will be discussed with an e-textile designer Emmi </w:t>
-      </w:r>
-      <w:proofErr w:type="spellStart"/>
-      <w:r>
-        <w:rPr>
-          <w:sz w:val="22"/>
-          <w:szCs w:val="22"/>
-          <w:lang w:val="en-US"/>
-        </w:rPr>
-        <w:t>Pouta</w:t>
-      </w:r>
-      <w:proofErr w:type="spellEnd"/>
-      <w:r>
-        <w:rPr>
-          <w:sz w:val="22"/>
-          <w:szCs w:val="22"/>
-          <w:lang w:val="en-US"/>
-        </w:rPr>
-        <w:t xml:space="preserve"> from Aalto university. They include </w:t>
-      </w:r>
-      <w:r>
-        <w:rPr>
-          <w:sz w:val="22"/>
-          <w:szCs w:val="22"/>
-          <w:lang w:val="en-US"/>
-        </w:rPr>
-        <w:t xml:space="preserve">pixel based and 3D based viewing and editing of the fabric, presets for ease of use and easy conversion between fabrics of different layers. </w:t>
-      </w:r>
+        <w:t>This research seeks to solve the need for useful and feature rich tool for designing textiles with the particular emphasis on features that aid the design of e-textiles</w:t>
+      </w:r>
+      <w:r>
+        <w:rPr>
+          <w:sz w:val="22"/>
+          <w:szCs w:val="22"/>
+          <w:lang w:val="en-US"/>
+        </w:rPr>
+        <w:t xml:space="preserve">. Achieving this goal will ease the work of designers and allow them to focus on the important parts of designing. It will also ease the work of new designers and amateurs. </w:t>
+      </w:r>
+    </w:p>
+    <w:p>
+      <w:pPr>
+        <w:rPr>
+          <w:lang w:val="en-US"/>
+        </w:rPr>
+      </w:pPr>
     </w:p>
     <w:p>
       <w:pPr>
@@ -1532,11 +1840,8 @@
           <w:lang w:val="en-US"/>
         </w:rPr>
       </w:pPr>
-      <w:bookmarkStart w:id="6" w:name="_Toc20819238"/>
-    </w:p>
-    <w:p>
-      <w:pPr>
-        <w:pStyle w:val="Heading1"/>
+      <w:bookmarkStart w:id="7" w:name="_Toc20853321"/>
+      <w:r>
         <w:rPr>
           <w:rFonts w:cstheme="majorHAnsi"/>
           <w:b/>
@@ -1544,7 +1849,8 @@
           <w:color w:val="000000" w:themeColor="text1"/>
           <w:lang w:val="en-US"/>
         </w:rPr>
-      </w:pPr>
+        <w:t xml:space="preserve">3 </w:t>
+      </w:r>
       <w:r>
         <w:rPr>
           <w:rFonts w:cstheme="majorHAnsi"/>
@@ -1553,7 +1859,7 @@
           <w:color w:val="000000" w:themeColor="text1"/>
           <w:lang w:val="en-US"/>
         </w:rPr>
-        <w:t xml:space="preserve">3 </w:t>
+        <w:t xml:space="preserve">Schedule </w:t>
       </w:r>
       <w:r>
         <w:rPr>
@@ -1563,32 +1869,479 @@
           <w:color w:val="000000" w:themeColor="text1"/>
           <w:lang w:val="en-US"/>
         </w:rPr>
-        <w:t xml:space="preserve">Schedule </w:t>
-      </w:r>
-      <w:r>
-        <w:rPr>
-          <w:rFonts w:cstheme="majorHAnsi"/>
-          <w:b/>
-          <w:bCs/>
-          <w:color w:val="000000" w:themeColor="text1"/>
-          <w:lang w:val="en-US"/>
-        </w:rPr>
         <w:t>plans</w:t>
       </w:r>
-      <w:bookmarkEnd w:id="6"/>
-    </w:p>
-    <w:p>
-      <w:bookmarkStart w:id="7" w:name="_Toc287274731"/>
-      <w:bookmarkStart w:id="8" w:name="_Toc302561619"/>
-    </w:p>
-    <w:p>
-      <w:pPr>
-        <w:rPr>
-          <w:lang w:val="en-US"/>
-        </w:rPr>
-      </w:pPr>
-      <w:r>
-        <w:rPr>
+      <w:bookmarkEnd w:id="7"/>
+    </w:p>
+    <w:p>
+      <w:pPr>
+        <w:rPr>
+          <w:lang w:val="en-US"/>
+        </w:rPr>
+      </w:pPr>
+      <w:bookmarkStart w:id="8" w:name="_Toc287274731"/>
+      <w:bookmarkStart w:id="9" w:name="_Toc302561619"/>
+    </w:p>
+    <w:p>
+      <w:pPr>
+        <w:rPr>
+          <w:sz w:val="22"/>
+          <w:szCs w:val="22"/>
+          <w:lang w:val="en-US"/>
+        </w:rPr>
+      </w:pPr>
+      <w:r>
+        <w:rPr>
+          <w:noProof/>
+          <w:sz w:val="22"/>
+          <w:szCs w:val="22"/>
+          <w:lang w:val="en-US"/>
+        </w:rPr>
+        <mc:AlternateContent>
+          <mc:Choice Requires="wps">
+            <w:drawing>
+              <wp:anchor distT="0" distB="0" distL="114300" distR="114300" simplePos="0" relativeHeight="251661312" behindDoc="0" locked="0" layoutInCell="1" allowOverlap="1" wp14:anchorId="0907664A" wp14:editId="38B6EFCF">
+                <wp:simplePos x="0" y="0"/>
+                <wp:positionH relativeFrom="column">
+                  <wp:posOffset>3185377</wp:posOffset>
+                </wp:positionH>
+                <wp:positionV relativeFrom="paragraph">
+                  <wp:posOffset>1163892</wp:posOffset>
+                </wp:positionV>
+                <wp:extent cx="1068206" cy="300990"/>
+                <wp:effectExtent l="116840" t="0" r="191770" b="0"/>
+                <wp:wrapNone/>
+                <wp:docPr id="3" name="Text Box 3"/>
+                <wp:cNvGraphicFramePr/>
+                <a:graphic xmlns:a="http://schemas.openxmlformats.org/drawingml/2006/main">
+                  <a:graphicData uri="http://schemas.microsoft.com/office/word/2010/wordprocessingShape">
+                    <wps:wsp>
+                      <wps:cNvSpPr txBox="1"/>
+                      <wps:spPr>
+                        <a:xfrm rot="17995473">
+                          <a:off x="0" y="0"/>
+                          <a:ext cx="1068206" cy="300990"/>
+                        </a:xfrm>
+                        <a:prstGeom prst="rect">
+                          <a:avLst/>
+                        </a:prstGeom>
+                        <a:noFill/>
+                        <a:ln w="6350">
+                          <a:noFill/>
+                        </a:ln>
+                      </wps:spPr>
+                      <wps:txbx>
+                        <w:txbxContent>
+                          <w:p>
+                            <w:pPr>
+                              <w:rPr>
+                                <w:color w:val="FFE599" w:themeColor="accent4" w:themeTint="66"/>
+                                <w:sz w:val="22"/>
+                                <w:szCs w:val="22"/>
+                                <w:lang w:val="en-US"/>
+                              </w:rPr>
+                            </w:pPr>
+                            <w:r>
+                              <w:rPr>
+                                <w:color w:val="FFE599" w:themeColor="accent4" w:themeTint="66"/>
+                                <w:sz w:val="22"/>
+                                <w:szCs w:val="22"/>
+                                <w:lang w:val="en-US"/>
+                              </w:rPr>
+                              <w:t>Development</w:t>
+                            </w:r>
+                          </w:p>
+                        </w:txbxContent>
+                      </wps:txbx>
+                      <wps:bodyPr rot="0" spcFirstLastPara="0" vertOverflow="overflow" horzOverflow="overflow" vert="horz" wrap="square" lIns="91440" tIns="45720" rIns="91440" bIns="45720" numCol="1" spcCol="0" rtlCol="0" fromWordArt="0" anchor="t" anchorCtr="0" forceAA="0" compatLnSpc="1">
+                        <a:prstTxWarp prst="textNoShape">
+                          <a:avLst/>
+                        </a:prstTxWarp>
+                        <a:noAutofit/>
+                      </wps:bodyPr>
+                    </wps:wsp>
+                  </a:graphicData>
+                </a:graphic>
+                <wp14:sizeRelH relativeFrom="margin">
+                  <wp14:pctWidth>0</wp14:pctWidth>
+                </wp14:sizeRelH>
+                <wp14:sizeRelV relativeFrom="margin">
+                  <wp14:pctHeight>0</wp14:pctHeight>
+                </wp14:sizeRelV>
+              </wp:anchor>
+            </w:drawing>
+          </mc:Choice>
+          <mc:Fallback>
+            <w:pict>
+              <v:shapetype w14:anchorId="0907664A" id="_x0000_t202" coordsize="21600,21600" o:spt="202" path="m,l,21600r21600,l21600,xe">
+                <v:stroke joinstyle="miter"/>
+                <v:path gradientshapeok="t" o:connecttype="rect"/>
+              </v:shapetype>
+              <v:shape id="Text Box 3" o:spid="_x0000_s1026" type="#_x0000_t202" style="position:absolute;margin-left:250.8pt;margin-top:91.65pt;width:84.1pt;height:23.7pt;rotation:-3937105fd;z-index:251661312;visibility:visible;mso-wrap-style:square;mso-width-percent:0;mso-height-percent:0;mso-wrap-distance-left:9pt;mso-wrap-distance-top:0;mso-wrap-distance-right:9pt;mso-wrap-distance-bottom:0;mso-position-horizontal:absolute;mso-position-horizontal-relative:text;mso-position-vertical:absolute;mso-position-vertical-relative:text;mso-width-percent:0;mso-height-percent:0;mso-width-relative:margin;mso-height-relative:margin;v-text-anchor:top" o:gfxdata="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" filled="f" stroked="f" strokeweight=".5pt">
+                <v:textbox>
+                  <w:txbxContent>
+                    <w:p>
+                      <w:pPr>
+                        <w:rPr>
+                          <w:color w:val="FFE599" w:themeColor="accent4" w:themeTint="66"/>
+                          <w:sz w:val="22"/>
+                          <w:szCs w:val="22"/>
+                          <w:lang w:val="en-US"/>
+                        </w:rPr>
+                      </w:pPr>
+                      <w:r>
+                        <w:rPr>
+                          <w:color w:val="FFE599" w:themeColor="accent4" w:themeTint="66"/>
+                          <w:sz w:val="22"/>
+                          <w:szCs w:val="22"/>
+                          <w:lang w:val="en-US"/>
+                        </w:rPr>
+                        <w:t>Development</w:t>
+                      </w:r>
+                    </w:p>
+                  </w:txbxContent>
+                </v:textbox>
+              </v:shape>
+            </w:pict>
+          </mc:Fallback>
+        </mc:AlternateContent>
+      </w:r>
+      <w:r>
+        <w:rPr>
+          <w:noProof/>
+          <w:sz w:val="22"/>
+          <w:szCs w:val="22"/>
+          <w:lang w:val="en-US"/>
+        </w:rPr>
+        <mc:AlternateContent>
+          <mc:Choice Requires="wps">
+            <w:drawing>
+              <wp:anchor distT="0" distB="0" distL="114300" distR="114300" simplePos="0" relativeHeight="251664384" behindDoc="0" locked="0" layoutInCell="1" allowOverlap="1" wp14:anchorId="72392789" wp14:editId="31DD6935">
+                <wp:simplePos x="0" y="0"/>
+                <wp:positionH relativeFrom="column">
+                  <wp:posOffset>3470847</wp:posOffset>
+                </wp:positionH>
+                <wp:positionV relativeFrom="paragraph">
+                  <wp:posOffset>1322327</wp:posOffset>
+                </wp:positionV>
+                <wp:extent cx="710120" cy="301557"/>
+                <wp:effectExtent l="77470" t="0" r="91440" b="0"/>
+                <wp:wrapNone/>
+                <wp:docPr id="9" name="Text Box 9"/>
+                <wp:cNvGraphicFramePr/>
+                <a:graphic xmlns:a="http://schemas.openxmlformats.org/drawingml/2006/main">
+                  <a:graphicData uri="http://schemas.microsoft.com/office/word/2010/wordprocessingShape">
+                    <wps:wsp>
+                      <wps:cNvSpPr txBox="1"/>
+                      <wps:spPr>
+                        <a:xfrm rot="18046235">
+                          <a:off x="0" y="0"/>
+                          <a:ext cx="710120" cy="301557"/>
+                        </a:xfrm>
+                        <a:prstGeom prst="rect">
+                          <a:avLst/>
+                        </a:prstGeom>
+                        <a:noFill/>
+                        <a:ln w="6350">
+                          <a:noFill/>
+                        </a:ln>
+                      </wps:spPr>
+                      <wps:txbx>
+                        <w:txbxContent>
+                          <w:p>
+                            <w:pPr>
+                              <w:rPr>
+                                <w:color w:val="C5E0B3" w:themeColor="accent6" w:themeTint="66"/>
+                                <w:sz w:val="22"/>
+                                <w:szCs w:val="22"/>
+                                <w:lang w:val="en-US"/>
+                              </w:rPr>
+                            </w:pPr>
+                            <w:r>
+                              <w:rPr>
+                                <w:color w:val="C5E0B3" w:themeColor="accent6" w:themeTint="66"/>
+                                <w:sz w:val="22"/>
+                                <w:szCs w:val="22"/>
+                                <w:lang w:val="en-US"/>
+                              </w:rPr>
+                              <w:t>Writing</w:t>
+                            </w:r>
+                          </w:p>
+                        </w:txbxContent>
+                      </wps:txbx>
+                      <wps:bodyPr rot="0" spcFirstLastPara="0" vertOverflow="overflow" horzOverflow="overflow" vert="horz" wrap="square" lIns="91440" tIns="45720" rIns="91440" bIns="45720" numCol="1" spcCol="0" rtlCol="0" fromWordArt="0" anchor="t" anchorCtr="0" forceAA="0" compatLnSpc="1">
+                        <a:prstTxWarp prst="textNoShape">
+                          <a:avLst/>
+                        </a:prstTxWarp>
+                        <a:noAutofit/>
+                      </wps:bodyPr>
+                    </wps:wsp>
+                  </a:graphicData>
+                </a:graphic>
+                <wp14:sizeRelH relativeFrom="margin">
+                  <wp14:pctWidth>0</wp14:pctWidth>
+                </wp14:sizeRelH>
+                <wp14:sizeRelV relativeFrom="margin">
+                  <wp14:pctHeight>0</wp14:pctHeight>
+                </wp14:sizeRelV>
+              </wp:anchor>
+            </w:drawing>
+          </mc:Choice>
+          <mc:Fallback>
+            <w:pict>
+              <v:shape w14:anchorId="72392789" id="Text Box 9" o:spid="_x0000_s1027" type="#_x0000_t202" style="position:absolute;margin-left:273.3pt;margin-top:104.1pt;width:55.9pt;height:23.75pt;rotation:-3881659fd;z-index:251664384;visibility:visible;mso-wrap-style:square;mso-width-percent:0;mso-height-percent:0;mso-wrap-distance-left:9pt;mso-wrap-distance-top:0;mso-wrap-distance-right:9pt;mso-wrap-distance-bottom:0;mso-position-horizontal:absolute;mso-position-horizontal-relative:text;mso-position-vertical:absolute;mso-position-vertical-relative:text;mso-width-percent:0;mso-height-percent:0;mso-width-relative:margin;mso-height-relative:margin;v-text-anchor:top" o:gfxdata="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" filled="f" stroked="f" strokeweight=".5pt">
+                <v:textbox>
+                  <w:txbxContent>
+                    <w:p>
+                      <w:pPr>
+                        <w:rPr>
+                          <w:color w:val="C5E0B3" w:themeColor="accent6" w:themeTint="66"/>
+                          <w:sz w:val="22"/>
+                          <w:szCs w:val="22"/>
+                          <w:lang w:val="en-US"/>
+                        </w:rPr>
+                      </w:pPr>
+                      <w:r>
+                        <w:rPr>
+                          <w:color w:val="C5E0B3" w:themeColor="accent6" w:themeTint="66"/>
+                          <w:sz w:val="22"/>
+                          <w:szCs w:val="22"/>
+                          <w:lang w:val="en-US"/>
+                        </w:rPr>
+                        <w:t>Writing</w:t>
+                      </w:r>
+                    </w:p>
+                  </w:txbxContent>
+                </v:textbox>
+              </v:shape>
+            </w:pict>
+          </mc:Fallback>
+        </mc:AlternateContent>
+      </w:r>
+      <w:r>
+        <w:rPr>
+          <w:noProof/>
+          <w:sz w:val="22"/>
+          <w:szCs w:val="22"/>
+          <w:lang w:val="en-US"/>
+        </w:rPr>
+        <mc:AlternateContent>
+          <mc:Choice Requires="wps">
+            <w:drawing>
+              <wp:anchor distT="0" distB="0" distL="114300" distR="114300" simplePos="0" relativeHeight="251659264" behindDoc="0" locked="0" layoutInCell="1" allowOverlap="1" wp14:anchorId="3CB1B226" wp14:editId="1D4B1E6B">
+                <wp:simplePos x="0" y="0"/>
+                <wp:positionH relativeFrom="column">
+                  <wp:posOffset>2801936</wp:posOffset>
+                </wp:positionH>
+                <wp:positionV relativeFrom="paragraph">
+                  <wp:posOffset>1157924</wp:posOffset>
+                </wp:positionV>
+                <wp:extent cx="1118235" cy="293677"/>
+                <wp:effectExtent l="183833" t="0" r="195897" b="0"/>
+                <wp:wrapNone/>
+                <wp:docPr id="1" name="Text Box 1"/>
+                <wp:cNvGraphicFramePr/>
+                <a:graphic xmlns:a="http://schemas.openxmlformats.org/drawingml/2006/main">
+                  <a:graphicData uri="http://schemas.microsoft.com/office/word/2010/wordprocessingShape">
+                    <wps:wsp>
+                      <wps:cNvSpPr txBox="1"/>
+                      <wps:spPr>
+                        <a:xfrm rot="18100176">
+                          <a:off x="0" y="0"/>
+                          <a:ext cx="1118235" cy="293677"/>
+                        </a:xfrm>
+                        <a:prstGeom prst="rect">
+                          <a:avLst/>
+                        </a:prstGeom>
+                        <a:noFill/>
+                        <a:ln w="6350">
+                          <a:noFill/>
+                        </a:ln>
+                      </wps:spPr>
+                      <wps:txbx>
+                        <w:txbxContent>
+                          <w:p>
+                            <w:pPr>
+                              <w:rPr>
+                                <w:color w:val="FF7E79"/>
+                                <w:sz w:val="22"/>
+                                <w:szCs w:val="22"/>
+                                <w:lang w:val="en-US"/>
+                              </w:rPr>
+                            </w:pPr>
+                            <w:r>
+                              <w:rPr>
+                                <w:color w:val="FF7E79"/>
+                                <w:sz w:val="22"/>
+                                <w:szCs w:val="22"/>
+                                <w:lang w:val="en-US"/>
+                              </w:rPr>
+                              <w:t>Data gathering</w:t>
+                            </w:r>
+                          </w:p>
+                        </w:txbxContent>
+                      </wps:txbx>
+                      <wps:bodyPr rot="0" spcFirstLastPara="0" vertOverflow="overflow" horzOverflow="overflow" vert="horz" wrap="square" lIns="91440" tIns="45720" rIns="91440" bIns="45720" numCol="1" spcCol="0" rtlCol="0" fromWordArt="0" anchor="t" anchorCtr="0" forceAA="0" compatLnSpc="1">
+                        <a:prstTxWarp prst="textNoShape">
+                          <a:avLst/>
+                        </a:prstTxWarp>
+                        <a:noAutofit/>
+                      </wps:bodyPr>
+                    </wps:wsp>
+                  </a:graphicData>
+                </a:graphic>
+                <wp14:sizeRelH relativeFrom="margin">
+                  <wp14:pctWidth>0</wp14:pctWidth>
+                </wp14:sizeRelH>
+                <wp14:sizeRelV relativeFrom="margin">
+                  <wp14:pctHeight>0</wp14:pctHeight>
+                </wp14:sizeRelV>
+              </wp:anchor>
+            </w:drawing>
+          </mc:Choice>
+          <mc:Fallback>
+            <w:pict>
+              <v:shape w14:anchorId="3CB1B226" id="Text Box 1" o:spid="_x0000_s1028" type="#_x0000_t202" style="position:absolute;margin-left:220.6pt;margin-top:91.2pt;width:88.05pt;height:23.1pt;rotation:-3822741fd;z-index:251659264;visibility:visible;mso-wrap-style:square;mso-width-percent:0;mso-height-percent:0;mso-wrap-distance-left:9pt;mso-wrap-distance-top:0;mso-wrap-distance-right:9pt;mso-wrap-distance-bottom:0;mso-position-horizontal:absolute;mso-position-horizontal-relative:text;mso-position-vertical:absolute;mso-position-vertical-relative:text;mso-width-percent:0;mso-height-percent:0;mso-width-relative:margin;mso-height-relative:margin;v-text-anchor:top" o:gfxdata="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" filled="f" stroked="f" strokeweight=".5pt">
+                <v:textbox>
+                  <w:txbxContent>
+                    <w:p>
+                      <w:pPr>
+                        <w:rPr>
+                          <w:color w:val="FF7E79"/>
+                          <w:sz w:val="22"/>
+                          <w:szCs w:val="22"/>
+                          <w:lang w:val="en-US"/>
+                        </w:rPr>
+                      </w:pPr>
+                      <w:r>
+                        <w:rPr>
+                          <w:color w:val="FF7E79"/>
+                          <w:sz w:val="22"/>
+                          <w:szCs w:val="22"/>
+                          <w:lang w:val="en-US"/>
+                        </w:rPr>
+                        <w:t>Data gathering</w:t>
+                      </w:r>
+                    </w:p>
+                  </w:txbxContent>
+                </v:textbox>
+              </v:shape>
+            </w:pict>
+          </mc:Fallback>
+        </mc:AlternateContent>
+      </w:r>
+      <w:r>
+        <w:rPr>
+          <w:noProof/>
+          <w:sz w:val="22"/>
+          <w:szCs w:val="22"/>
+          <w:lang w:val="en-US"/>
+        </w:rPr>
+        <mc:AlternateContent>
+          <mc:Choice Requires="wps">
+            <w:drawing>
+              <wp:anchor distT="0" distB="0" distL="114300" distR="114300" simplePos="0" relativeHeight="251660288" behindDoc="0" locked="0" layoutInCell="1" allowOverlap="1" wp14:anchorId="3581DD92" wp14:editId="4040FF74">
+                <wp:simplePos x="0" y="0"/>
+                <wp:positionH relativeFrom="column">
+                  <wp:posOffset>3091815</wp:posOffset>
+                </wp:positionH>
+                <wp:positionV relativeFrom="paragraph">
+                  <wp:posOffset>1323322</wp:posOffset>
+                </wp:positionV>
+                <wp:extent cx="710120" cy="301557"/>
+                <wp:effectExtent l="77470" t="0" r="91440" b="0"/>
+                <wp:wrapNone/>
+                <wp:docPr id="2" name="Text Box 2"/>
+                <wp:cNvGraphicFramePr/>
+                <a:graphic xmlns:a="http://schemas.openxmlformats.org/drawingml/2006/main">
+                  <a:graphicData uri="http://schemas.microsoft.com/office/word/2010/wordprocessingShape">
+                    <wps:wsp>
+                      <wps:cNvSpPr txBox="1"/>
+                      <wps:spPr>
+                        <a:xfrm rot="18046235">
+                          <a:off x="0" y="0"/>
+                          <a:ext cx="710120" cy="301557"/>
+                        </a:xfrm>
+                        <a:prstGeom prst="rect">
+                          <a:avLst/>
+                        </a:prstGeom>
+                        <a:noFill/>
+                        <a:ln w="6350">
+                          <a:noFill/>
+                        </a:ln>
+                      </wps:spPr>
+                      <wps:txbx>
+                        <w:txbxContent>
+                          <w:p>
+                            <w:pPr>
+                              <w:rPr>
+                                <w:color w:val="BDD6EE" w:themeColor="accent5" w:themeTint="66"/>
+                                <w:sz w:val="22"/>
+                                <w:szCs w:val="22"/>
+                              </w:rPr>
+                            </w:pPr>
+                            <w:r>
+                              <w:rPr>
+                                <w:color w:val="BDD6EE" w:themeColor="accent5" w:themeTint="66"/>
+                                <w:sz w:val="22"/>
+                                <w:szCs w:val="22"/>
+                              </w:rPr>
+                              <w:t>Analysis</w:t>
+                            </w:r>
+                          </w:p>
+                        </w:txbxContent>
+                      </wps:txbx>
+                      <wps:bodyPr rot="0" spcFirstLastPara="0" vertOverflow="overflow" horzOverflow="overflow" vert="horz" wrap="square" lIns="91440" tIns="45720" rIns="91440" bIns="45720" numCol="1" spcCol="0" rtlCol="0" fromWordArt="0" anchor="t" anchorCtr="0" forceAA="0" compatLnSpc="1">
+                        <a:prstTxWarp prst="textNoShape">
+                          <a:avLst/>
+                        </a:prstTxWarp>
+                        <a:noAutofit/>
+                      </wps:bodyPr>
+                    </wps:wsp>
+                  </a:graphicData>
+                </a:graphic>
+                <wp14:sizeRelH relativeFrom="margin">
+                  <wp14:pctWidth>0</wp14:pctWidth>
+                </wp14:sizeRelH>
+                <wp14:sizeRelV relativeFrom="margin">
+                  <wp14:pctHeight>0</wp14:pctHeight>
+                </wp14:sizeRelV>
+              </wp:anchor>
+            </w:drawing>
+          </mc:Choice>
+          <mc:Fallback>
+            <w:pict>
+              <v:shape w14:anchorId="3581DD92" id="Text Box 2" o:spid="_x0000_s1029" type="#_x0000_t202" style="position:absolute;margin-left:243.45pt;margin-top:104.2pt;width:55.9pt;height:23.75pt;rotation:-3881659fd;z-index:251660288;visibility:visible;mso-wrap-style:square;mso-width-percent:0;mso-height-percent:0;mso-wrap-distance-left:9pt;mso-wrap-distance-top:0;mso-wrap-distance-right:9pt;mso-wrap-distance-bottom:0;mso-position-horizontal:absolute;mso-position-horizontal-relative:text;mso-position-vertical:absolute;mso-position-vertical-relative:text;mso-width-percent:0;mso-height-percent:0;mso-width-relative:margin;mso-height-relative:margin;v-text-anchor:top" o:gfxdata="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" filled="f" stroked="f" strokeweight=".5pt">
+                <v:textbox>
+                  <w:txbxContent>
+                    <w:p>
+                      <w:pPr>
+                        <w:rPr>
+                          <w:color w:val="BDD6EE" w:themeColor="accent5" w:themeTint="66"/>
+                          <w:sz w:val="22"/>
+                          <w:szCs w:val="22"/>
+                        </w:rPr>
+                      </w:pPr>
+                      <w:r>
+                        <w:rPr>
+                          <w:color w:val="BDD6EE" w:themeColor="accent5" w:themeTint="66"/>
+                          <w:sz w:val="22"/>
+                          <w:szCs w:val="22"/>
+                        </w:rPr>
+                        <w:t>Analysis</w:t>
+                      </w:r>
+                    </w:p>
+                  </w:txbxContent>
+                </v:textbox>
+              </v:shape>
+            </w:pict>
+          </mc:Fallback>
+        </mc:AlternateContent>
+      </w:r>
+      <w:r>
+        <w:rPr>
+          <w:sz w:val="22"/>
+          <w:szCs w:val="22"/>
           <w:lang w:val="en-US"/>
         </w:rPr>
         <w:t>Working schedule:</w:t>
@@ -1613,11 +2366,15 @@
           <w:p>
             <w:pPr>
               <w:rPr>
+                <w:sz w:val="22"/>
+                <w:szCs w:val="22"/>
                 <w:lang w:val="en-US"/>
               </w:rPr>
             </w:pPr>
             <w:r>
               <w:rPr>
+                <w:sz w:val="22"/>
+                <w:szCs w:val="22"/>
                 <w:lang w:val="en-US"/>
               </w:rPr>
               <w:t>Monday:</w:t>
@@ -1631,11 +2388,15 @@
           <w:p>
             <w:pPr>
               <w:rPr>
+                <w:sz w:val="22"/>
+                <w:szCs w:val="22"/>
                 <w:lang w:val="en-US"/>
               </w:rPr>
             </w:pPr>
             <w:r>
               <w:rPr>
+                <w:sz w:val="22"/>
+                <w:szCs w:val="22"/>
                 <w:lang w:val="en-US"/>
               </w:rPr>
               <w:t>3h</w:t>
@@ -1651,11 +2412,15 @@
           <w:p>
             <w:pPr>
               <w:rPr>
+                <w:sz w:val="22"/>
+                <w:szCs w:val="22"/>
                 <w:lang w:val="en-US"/>
               </w:rPr>
             </w:pPr>
             <w:r>
               <w:rPr>
+                <w:sz w:val="22"/>
+                <w:szCs w:val="22"/>
                 <w:lang w:val="en-US"/>
               </w:rPr>
               <w:t>Tuesday:</w:t>
@@ -1669,11 +2434,15 @@
           <w:p>
             <w:pPr>
               <w:rPr>
+                <w:sz w:val="22"/>
+                <w:szCs w:val="22"/>
                 <w:lang w:val="en-US"/>
               </w:rPr>
             </w:pPr>
             <w:r>
               <w:rPr>
+                <w:sz w:val="22"/>
+                <w:szCs w:val="22"/>
                 <w:lang w:val="en-US"/>
               </w:rPr>
               <w:t>3h</w:t>
@@ -1689,14 +2458,17 @@
           <w:p>
             <w:pPr>
               <w:rPr>
+                <w:sz w:val="22"/>
+                <w:szCs w:val="22"/>
                 <w:lang w:val="en-US"/>
               </w:rPr>
             </w:pPr>
             <w:r>
               <w:rPr>
-                <w:lang w:val="en-US"/>
-              </w:rPr>
-              <w:lastRenderedPageBreak/>
+                <w:sz w:val="22"/>
+                <w:szCs w:val="22"/>
+                <w:lang w:val="en-US"/>
+              </w:rPr>
               <w:t>Wednesday:</w:t>
             </w:r>
           </w:p>
@@ -1708,11 +2480,15 @@
           <w:p>
             <w:pPr>
               <w:rPr>
+                <w:sz w:val="22"/>
+                <w:szCs w:val="22"/>
                 <w:lang w:val="en-US"/>
               </w:rPr>
             </w:pPr>
             <w:r>
               <w:rPr>
+                <w:sz w:val="22"/>
+                <w:szCs w:val="22"/>
                 <w:lang w:val="en-US"/>
               </w:rPr>
               <w:t>3h</w:t>
@@ -1728,11 +2504,15 @@
           <w:p>
             <w:pPr>
               <w:rPr>
+                <w:sz w:val="22"/>
+                <w:szCs w:val="22"/>
                 <w:lang w:val="en-US"/>
               </w:rPr>
             </w:pPr>
             <w:r>
               <w:rPr>
+                <w:sz w:val="22"/>
+                <w:szCs w:val="22"/>
                 <w:lang w:val="en-US"/>
               </w:rPr>
               <w:t>Thursday:</w:t>
@@ -1746,11 +2526,15 @@
           <w:p>
             <w:pPr>
               <w:rPr>
+                <w:sz w:val="22"/>
+                <w:szCs w:val="22"/>
                 <w:lang w:val="en-US"/>
               </w:rPr>
             </w:pPr>
             <w:r>
               <w:rPr>
+                <w:sz w:val="22"/>
+                <w:szCs w:val="22"/>
                 <w:lang w:val="en-US"/>
               </w:rPr>
               <w:t>3h</w:t>
@@ -1766,11 +2550,15 @@
           <w:p>
             <w:pPr>
               <w:rPr>
+                <w:sz w:val="22"/>
+                <w:szCs w:val="22"/>
                 <w:lang w:val="en-US"/>
               </w:rPr>
             </w:pPr>
             <w:r>
               <w:rPr>
+                <w:sz w:val="22"/>
+                <w:szCs w:val="22"/>
                 <w:lang w:val="en-US"/>
               </w:rPr>
               <w:t>Friday:</w:t>
@@ -1784,11 +2572,15 @@
           <w:p>
             <w:pPr>
               <w:rPr>
+                <w:sz w:val="22"/>
+                <w:szCs w:val="22"/>
                 <w:lang w:val="en-US"/>
               </w:rPr>
             </w:pPr>
             <w:r>
               <w:rPr>
+                <w:sz w:val="22"/>
+                <w:szCs w:val="22"/>
                 <w:lang w:val="en-US"/>
               </w:rPr>
               <w:t>3h</w:t>
@@ -1804,11 +2596,15 @@
           <w:p>
             <w:pPr>
               <w:rPr>
+                <w:sz w:val="22"/>
+                <w:szCs w:val="22"/>
                 <w:lang w:val="en-US"/>
               </w:rPr>
             </w:pPr>
             <w:r>
               <w:rPr>
+                <w:sz w:val="22"/>
+                <w:szCs w:val="22"/>
                 <w:lang w:val="en-US"/>
               </w:rPr>
               <w:t>Saturday:</w:t>
@@ -1822,11 +2618,15 @@
           <w:p>
             <w:pPr>
               <w:rPr>
+                <w:sz w:val="22"/>
+                <w:szCs w:val="22"/>
                 <w:lang w:val="en-US"/>
               </w:rPr>
             </w:pPr>
             <w:r>
               <w:rPr>
+                <w:sz w:val="22"/>
+                <w:szCs w:val="22"/>
                 <w:lang w:val="en-US"/>
               </w:rPr>
               <w:t>0-3h</w:t>
@@ -1842,11 +2642,15 @@
           <w:p>
             <w:pPr>
               <w:rPr>
+                <w:sz w:val="22"/>
+                <w:szCs w:val="22"/>
                 <w:lang w:val="en-US"/>
               </w:rPr>
             </w:pPr>
             <w:r>
               <w:rPr>
+                <w:sz w:val="22"/>
+                <w:szCs w:val="22"/>
                 <w:lang w:val="en-US"/>
               </w:rPr>
               <w:t>Sunday:</w:t>
@@ -1860,11 +2664,15 @@
           <w:p>
             <w:pPr>
               <w:rPr>
+                <w:sz w:val="22"/>
+                <w:szCs w:val="22"/>
                 <w:lang w:val="en-US"/>
               </w:rPr>
             </w:pPr>
             <w:r>
               <w:rPr>
+                <w:sz w:val="22"/>
+                <w:szCs w:val="22"/>
                 <w:lang w:val="en-US"/>
               </w:rPr>
               <w:t>0-3h</w:t>
@@ -1876,18 +2684,91 @@
     <w:p>
       <w:pPr>
         <w:rPr>
-          <w:lang w:val="en-US"/>
-        </w:rPr>
-      </w:pPr>
-    </w:p>
-    <w:p>
-      <w:pPr>
-        <w:rPr>
-          <w:lang w:val="en-US"/>
-        </w:rPr>
-      </w:pPr>
-      <w:r>
-        <w:rPr>
+          <w:sz w:val="22"/>
+          <w:szCs w:val="22"/>
+          <w:lang w:val="en-US"/>
+        </w:rPr>
+      </w:pPr>
+    </w:p>
+    <w:p>
+      <w:pPr>
+        <w:rPr>
+          <w:sz w:val="22"/>
+          <w:szCs w:val="22"/>
+          <w:lang w:val="en-US"/>
+        </w:rPr>
+      </w:pPr>
+      <w:r>
+        <w:rPr>
+          <w:noProof/>
+          <w:sz w:val="22"/>
+          <w:szCs w:val="22"/>
+          <w:lang w:val="en-US"/>
+        </w:rPr>
+        <mc:AlternateContent>
+          <mc:Choice Requires="wpi">
+            <w:drawing>
+              <wp:anchor distT="0" distB="0" distL="114300" distR="114300" simplePos="0" relativeHeight="251662336" behindDoc="0" locked="0" layoutInCell="1" allowOverlap="1" wp14:anchorId="51D6F573" wp14:editId="7103FDD7">
+                <wp:simplePos x="0" y="0"/>
+                <wp:positionH relativeFrom="column">
+                  <wp:posOffset>-1783374</wp:posOffset>
+                </wp:positionH>
+                <wp:positionV relativeFrom="paragraph">
+                  <wp:posOffset>323637</wp:posOffset>
+                </wp:positionV>
+                <wp:extent cx="5400" cy="2880"/>
+                <wp:effectExtent l="50800" t="50800" r="45720" b="60960"/>
+                <wp:wrapNone/>
+                <wp:docPr id="8" name="Ink 8"/>
+                <wp:cNvGraphicFramePr/>
+                <a:graphic xmlns:a="http://schemas.openxmlformats.org/drawingml/2006/main">
+                  <a:graphicData uri="http://schemas.microsoft.com/office/word/2010/wordprocessingInk">
+                    <w14:contentPart bwMode="auto" r:id="rId9">
+                      <w14:nvContentPartPr>
+                        <w14:cNvContentPartPr/>
+                      </w14:nvContentPartPr>
+                      <w14:xfrm>
+                        <a:off x="0" y="0"/>
+                        <a:ext cx="5400" cy="2880"/>
+                      </w14:xfrm>
+                    </w14:contentPart>
+                  </a:graphicData>
+                </a:graphic>
+              </wp:anchor>
+            </w:drawing>
+          </mc:Choice>
+          <mc:Fallback>
+            <w:pict>
+              <v:shapetype w14:anchorId="01F0FF50" id="_x0000_t75" coordsize="21600,21600" o:spt="75" o:preferrelative="t" path="m@4@5l@4@11@9@11@9@5xe" filled="f" stroked="f">
+                <v:stroke joinstyle="miter"/>
+                <v:formulas>
+                  <v:f eqn="if lineDrawn pixelLineWidth 0"/>
+                  <v:f eqn="sum @0 1 0"/>
+                  <v:f eqn="sum 0 0 @1"/>
+                  <v:f eqn="prod @2 1 2"/>
+                  <v:f eqn="prod @3 21600 pixelWidth"/>
+                  <v:f eqn="prod @3 21600 pixelHeight"/>
+                  <v:f eqn="sum @0 0 1"/>
+                  <v:f eqn="prod @6 1 2"/>
+                  <v:f eqn="prod @7 21600 pixelWidth"/>
+                  <v:f eqn="sum @8 21600 0"/>
+                  <v:f eqn="prod @7 21600 pixelHeight"/>
+                  <v:f eqn="sum @10 21600 0"/>
+                </v:formulas>
+                <v:path o:extrusionok="f" gradientshapeok="t" o:connecttype="rect"/>
+                <o:lock v:ext="edit" aspectratio="t"/>
+              </v:shapetype>
+              <v:shape id="Ink 8" o:spid="_x0000_s1026" type="#_x0000_t75" style="position:absolute;margin-left:-141.8pt;margin-top:24.1pt;width:3.3pt;height:3.1pt;z-index:251662336;visibility:visible;mso-wrap-style:square;mso-wrap-distance-left:9pt;mso-wrap-distance-top:0;mso-wrap-distance-right:9pt;mso-wrap-distance-bottom:0;mso-position-horizontal:absolute;mso-position-horizontal-relative:text;mso-position-vertical:absolute;mso-position-vertical-relative:text" o:gfxdata="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">
+                <v:imagedata r:id="rId10" o:title=""/>
+              </v:shape>
+            </w:pict>
+          </mc:Fallback>
+        </mc:AlternateContent>
+      </w:r>
+      <w:r>
+        <w:rPr>
+          <w:sz w:val="22"/>
+          <w:szCs w:val="22"/>
           <w:lang w:val="en-US"/>
         </w:rPr>
         <w:t>Deadlines:</w:t>
@@ -1901,22 +2782,30 @@
         <w:tblLook w:val="04A0" w:firstRow="1" w:lastRow="0" w:firstColumn="1" w:lastColumn="0" w:noHBand="0" w:noVBand="1"/>
       </w:tblPr>
       <w:tblGrid>
-        <w:gridCol w:w="1951"/>
-        <w:gridCol w:w="2835"/>
+        <w:gridCol w:w="1861"/>
+        <w:gridCol w:w="3067"/>
+        <w:gridCol w:w="283"/>
+        <w:gridCol w:w="284"/>
+        <w:gridCol w:w="283"/>
+        <w:gridCol w:w="283"/>
       </w:tblGrid>
       <w:tr>
         <w:tc>
           <w:tcPr>
-            <w:tcW w:w="1951" w:type="dxa"/>
-          </w:tcPr>
-          <w:p>
-            <w:pPr>
-              <w:rPr>
+            <w:tcW w:w="1861" w:type="dxa"/>
+          </w:tcPr>
+          <w:p>
+            <w:pPr>
+              <w:rPr>
+                <w:sz w:val="22"/>
+                <w:szCs w:val="22"/>
                 <w:lang w:val="en-US"/>
               </w:rPr>
             </w:pPr>
             <w:r>
               <w:rPr>
+                <w:sz w:val="22"/>
+                <w:szCs w:val="22"/>
                 <w:lang w:val="en-US"/>
               </w:rPr>
               <w:t>01.10.19</w:t>
@@ -1925,36 +2814,102 @@
         </w:tc>
         <w:tc>
           <w:tcPr>
-            <w:tcW w:w="2835" w:type="dxa"/>
-          </w:tcPr>
-          <w:p>
-            <w:pPr>
-              <w:rPr>
+            <w:tcW w:w="3067" w:type="dxa"/>
+          </w:tcPr>
+          <w:p>
+            <w:pPr>
+              <w:rPr>
+                <w:sz w:val="22"/>
+                <w:szCs w:val="22"/>
                 <w:lang w:val="en-US"/>
               </w:rPr>
             </w:pPr>
             <w:r>
               <w:rPr>
+                <w:sz w:val="22"/>
+                <w:szCs w:val="22"/>
                 <w:lang w:val="en-US"/>
               </w:rPr>
               <w:t>Research plan</w:t>
             </w:r>
           </w:p>
         </w:tc>
+        <w:tc>
+          <w:tcPr>
+            <w:tcW w:w="283" w:type="dxa"/>
+            <w:shd w:val="clear" w:color="auto" w:fill="FF7E79"/>
+          </w:tcPr>
+          <w:p>
+            <w:pPr>
+              <w:rPr>
+                <w:sz w:val="22"/>
+                <w:szCs w:val="22"/>
+                <w:lang w:val="en-US"/>
+              </w:rPr>
+            </w:pPr>
+          </w:p>
+        </w:tc>
+        <w:tc>
+          <w:tcPr>
+            <w:tcW w:w="284" w:type="dxa"/>
+            <w:shd w:val="clear" w:color="auto" w:fill="BDD6EE" w:themeFill="accent5" w:themeFillTint="66"/>
+          </w:tcPr>
+          <w:p>
+            <w:pPr>
+              <w:rPr>
+                <w:sz w:val="22"/>
+                <w:szCs w:val="22"/>
+                <w:lang w:val="en-US"/>
+              </w:rPr>
+            </w:pPr>
+          </w:p>
+        </w:tc>
+        <w:tc>
+          <w:tcPr>
+            <w:tcW w:w="283" w:type="dxa"/>
+          </w:tcPr>
+          <w:p>
+            <w:pPr>
+              <w:rPr>
+                <w:sz w:val="22"/>
+                <w:szCs w:val="22"/>
+                <w:lang w:val="en-US"/>
+              </w:rPr>
+            </w:pPr>
+          </w:p>
+        </w:tc>
+        <w:tc>
+          <w:tcPr>
+            <w:tcW w:w="283" w:type="dxa"/>
+          </w:tcPr>
+          <w:p>
+            <w:pPr>
+              <w:rPr>
+                <w:sz w:val="22"/>
+                <w:szCs w:val="22"/>
+                <w:lang w:val="en-US"/>
+              </w:rPr>
+            </w:pPr>
+          </w:p>
+        </w:tc>
       </w:tr>
       <w:tr>
         <w:tc>
           <w:tcPr>
-            <w:tcW w:w="1951" w:type="dxa"/>
-          </w:tcPr>
-          <w:p>
-            <w:pPr>
-              <w:rPr>
+            <w:tcW w:w="1861" w:type="dxa"/>
+          </w:tcPr>
+          <w:p>
+            <w:pPr>
+              <w:rPr>
+                <w:sz w:val="22"/>
+                <w:szCs w:val="22"/>
                 <w:lang w:val="en-US"/>
               </w:rPr>
             </w:pPr>
             <w:r>
               <w:rPr>
+                <w:sz w:val="22"/>
+                <w:szCs w:val="22"/>
                 <w:lang w:val="en-US"/>
               </w:rPr>
               <w:t>13.10.19</w:t>
@@ -1963,36 +2918,104 @@
         </w:tc>
         <w:tc>
           <w:tcPr>
-            <w:tcW w:w="2835" w:type="dxa"/>
-          </w:tcPr>
-          <w:p>
-            <w:pPr>
-              <w:rPr>
+            <w:tcW w:w="3067" w:type="dxa"/>
+          </w:tcPr>
+          <w:p>
+            <w:pPr>
+              <w:rPr>
+                <w:sz w:val="22"/>
+                <w:szCs w:val="22"/>
                 <w:lang w:val="en-US"/>
               </w:rPr>
             </w:pPr>
             <w:r>
               <w:rPr>
+                <w:sz w:val="22"/>
+                <w:szCs w:val="22"/>
                 <w:lang w:val="en-US"/>
               </w:rPr>
               <w:t>Version I</w:t>
             </w:r>
           </w:p>
         </w:tc>
+        <w:tc>
+          <w:tcPr>
+            <w:tcW w:w="283" w:type="dxa"/>
+            <w:shd w:val="clear" w:color="auto" w:fill="FF7E79"/>
+          </w:tcPr>
+          <w:p>
+            <w:pPr>
+              <w:rPr>
+                <w:sz w:val="22"/>
+                <w:szCs w:val="22"/>
+                <w:lang w:val="en-US"/>
+              </w:rPr>
+            </w:pPr>
+          </w:p>
+        </w:tc>
+        <w:tc>
+          <w:tcPr>
+            <w:tcW w:w="284" w:type="dxa"/>
+            <w:shd w:val="clear" w:color="auto" w:fill="BDD6EE" w:themeFill="accent5" w:themeFillTint="66"/>
+          </w:tcPr>
+          <w:p>
+            <w:pPr>
+              <w:rPr>
+                <w:sz w:val="22"/>
+                <w:szCs w:val="22"/>
+                <w:lang w:val="en-US"/>
+              </w:rPr>
+            </w:pPr>
+          </w:p>
+        </w:tc>
+        <w:tc>
+          <w:tcPr>
+            <w:tcW w:w="283" w:type="dxa"/>
+            <w:shd w:val="clear" w:color="auto" w:fill="FFE599" w:themeFill="accent4" w:themeFillTint="66"/>
+          </w:tcPr>
+          <w:p>
+            <w:pPr>
+              <w:rPr>
+                <w:sz w:val="22"/>
+                <w:szCs w:val="22"/>
+                <w:lang w:val="en-US"/>
+              </w:rPr>
+            </w:pPr>
+          </w:p>
+        </w:tc>
+        <w:tc>
+          <w:tcPr>
+            <w:tcW w:w="283" w:type="dxa"/>
+            <w:shd w:val="clear" w:color="auto" w:fill="C5E0B3" w:themeFill="accent6" w:themeFillTint="66"/>
+          </w:tcPr>
+          <w:p>
+            <w:pPr>
+              <w:rPr>
+                <w:sz w:val="22"/>
+                <w:szCs w:val="22"/>
+                <w:lang w:val="en-US"/>
+              </w:rPr>
+            </w:pPr>
+          </w:p>
+        </w:tc>
       </w:tr>
       <w:tr>
         <w:tc>
           <w:tcPr>
-            <w:tcW w:w="1951" w:type="dxa"/>
-          </w:tcPr>
-          <w:p>
-            <w:pPr>
-              <w:rPr>
+            <w:tcW w:w="1861" w:type="dxa"/>
+          </w:tcPr>
+          <w:p>
+            <w:pPr>
+              <w:rPr>
+                <w:sz w:val="22"/>
+                <w:szCs w:val="22"/>
                 <w:lang w:val="en-US"/>
               </w:rPr>
             </w:pPr>
             <w:r>
               <w:rPr>
+                <w:sz w:val="22"/>
+                <w:szCs w:val="22"/>
                 <w:lang w:val="en-US"/>
               </w:rPr>
               <w:t>03.11.19</w:t>
@@ -2001,36 +3024,104 @@
         </w:tc>
         <w:tc>
           <w:tcPr>
-            <w:tcW w:w="2835" w:type="dxa"/>
-          </w:tcPr>
-          <w:p>
-            <w:pPr>
-              <w:rPr>
+            <w:tcW w:w="3067" w:type="dxa"/>
+          </w:tcPr>
+          <w:p>
+            <w:pPr>
+              <w:rPr>
+                <w:sz w:val="22"/>
+                <w:szCs w:val="22"/>
                 <w:lang w:val="en-US"/>
               </w:rPr>
             </w:pPr>
             <w:r>
               <w:rPr>
+                <w:sz w:val="22"/>
+                <w:szCs w:val="22"/>
                 <w:lang w:val="en-US"/>
               </w:rPr>
               <w:t>Version II</w:t>
             </w:r>
           </w:p>
         </w:tc>
+        <w:tc>
+          <w:tcPr>
+            <w:tcW w:w="283" w:type="dxa"/>
+            <w:shd w:val="clear" w:color="auto" w:fill="FF7E79"/>
+          </w:tcPr>
+          <w:p>
+            <w:pPr>
+              <w:rPr>
+                <w:sz w:val="22"/>
+                <w:szCs w:val="22"/>
+                <w:lang w:val="en-US"/>
+              </w:rPr>
+            </w:pPr>
+          </w:p>
+        </w:tc>
+        <w:tc>
+          <w:tcPr>
+            <w:tcW w:w="284" w:type="dxa"/>
+            <w:shd w:val="clear" w:color="auto" w:fill="BDD6EE" w:themeFill="accent5" w:themeFillTint="66"/>
+          </w:tcPr>
+          <w:p>
+            <w:pPr>
+              <w:rPr>
+                <w:sz w:val="22"/>
+                <w:szCs w:val="22"/>
+                <w:lang w:val="en-US"/>
+              </w:rPr>
+            </w:pPr>
+          </w:p>
+        </w:tc>
+        <w:tc>
+          <w:tcPr>
+            <w:tcW w:w="283" w:type="dxa"/>
+            <w:shd w:val="clear" w:color="auto" w:fill="FFE599" w:themeFill="accent4" w:themeFillTint="66"/>
+          </w:tcPr>
+          <w:p>
+            <w:pPr>
+              <w:rPr>
+                <w:sz w:val="22"/>
+                <w:szCs w:val="22"/>
+                <w:lang w:val="en-US"/>
+              </w:rPr>
+            </w:pPr>
+          </w:p>
+        </w:tc>
+        <w:tc>
+          <w:tcPr>
+            <w:tcW w:w="283" w:type="dxa"/>
+            <w:shd w:val="clear" w:color="auto" w:fill="C5E0B3" w:themeFill="accent6" w:themeFillTint="66"/>
+          </w:tcPr>
+          <w:p>
+            <w:pPr>
+              <w:rPr>
+                <w:sz w:val="22"/>
+                <w:szCs w:val="22"/>
+                <w:lang w:val="en-US"/>
+              </w:rPr>
+            </w:pPr>
+          </w:p>
+        </w:tc>
       </w:tr>
       <w:tr>
         <w:tc>
           <w:tcPr>
-            <w:tcW w:w="1951" w:type="dxa"/>
-          </w:tcPr>
-          <w:p>
-            <w:pPr>
-              <w:rPr>
+            <w:tcW w:w="1861" w:type="dxa"/>
+          </w:tcPr>
+          <w:p>
+            <w:pPr>
+              <w:rPr>
+                <w:sz w:val="22"/>
+                <w:szCs w:val="22"/>
                 <w:lang w:val="en-US"/>
               </w:rPr>
             </w:pPr>
             <w:r>
               <w:rPr>
+                <w:sz w:val="22"/>
+                <w:szCs w:val="22"/>
                 <w:lang w:val="en-US"/>
               </w:rPr>
               <w:t>xx.11.19</w:t>
@@ -2039,36 +3130,103 @@
         </w:tc>
         <w:tc>
           <w:tcPr>
-            <w:tcW w:w="2835" w:type="dxa"/>
-          </w:tcPr>
-          <w:p>
-            <w:pPr>
-              <w:rPr>
+            <w:tcW w:w="3067" w:type="dxa"/>
+          </w:tcPr>
+          <w:p>
+            <w:pPr>
+              <w:rPr>
+                <w:sz w:val="22"/>
+                <w:szCs w:val="22"/>
                 <w:lang w:val="en-US"/>
               </w:rPr>
             </w:pPr>
             <w:r>
               <w:rPr>
+                <w:sz w:val="22"/>
+                <w:szCs w:val="22"/>
                 <w:lang w:val="en-US"/>
               </w:rPr>
               <w:t>Speech workshop slides</w:t>
             </w:r>
           </w:p>
         </w:tc>
+        <w:tc>
+          <w:tcPr>
+            <w:tcW w:w="283" w:type="dxa"/>
+          </w:tcPr>
+          <w:p>
+            <w:pPr>
+              <w:rPr>
+                <w:sz w:val="22"/>
+                <w:szCs w:val="22"/>
+                <w:lang w:val="en-US"/>
+              </w:rPr>
+            </w:pPr>
+          </w:p>
+        </w:tc>
+        <w:tc>
+          <w:tcPr>
+            <w:tcW w:w="284" w:type="dxa"/>
+            <w:shd w:val="clear" w:color="auto" w:fill="BDD6EE" w:themeFill="accent5" w:themeFillTint="66"/>
+          </w:tcPr>
+          <w:p>
+            <w:pPr>
+              <w:rPr>
+                <w:sz w:val="22"/>
+                <w:szCs w:val="22"/>
+                <w:lang w:val="en-US"/>
+              </w:rPr>
+            </w:pPr>
+          </w:p>
+        </w:tc>
+        <w:tc>
+          <w:tcPr>
+            <w:tcW w:w="283" w:type="dxa"/>
+            <w:shd w:val="clear" w:color="auto" w:fill="FFE599" w:themeFill="accent4" w:themeFillTint="66"/>
+          </w:tcPr>
+          <w:p>
+            <w:pPr>
+              <w:rPr>
+                <w:sz w:val="22"/>
+                <w:szCs w:val="22"/>
+                <w:lang w:val="en-US"/>
+              </w:rPr>
+            </w:pPr>
+          </w:p>
+        </w:tc>
+        <w:tc>
+          <w:tcPr>
+            <w:tcW w:w="283" w:type="dxa"/>
+            <w:shd w:val="clear" w:color="auto" w:fill="C5E0B3" w:themeFill="accent6" w:themeFillTint="66"/>
+          </w:tcPr>
+          <w:p>
+            <w:pPr>
+              <w:rPr>
+                <w:sz w:val="22"/>
+                <w:szCs w:val="22"/>
+                <w:lang w:val="en-US"/>
+              </w:rPr>
+            </w:pPr>
+          </w:p>
+        </w:tc>
       </w:tr>
       <w:tr>
         <w:tc>
           <w:tcPr>
-            <w:tcW w:w="1951" w:type="dxa"/>
-          </w:tcPr>
-          <w:p>
-            <w:pPr>
-              <w:rPr>
+            <w:tcW w:w="1861" w:type="dxa"/>
+          </w:tcPr>
+          <w:p>
+            <w:pPr>
+              <w:rPr>
+                <w:sz w:val="22"/>
+                <w:szCs w:val="22"/>
                 <w:lang w:val="en-US"/>
               </w:rPr>
             </w:pPr>
             <w:r>
               <w:rPr>
+                <w:sz w:val="22"/>
+                <w:szCs w:val="22"/>
                 <w:lang w:val="en-US"/>
               </w:rPr>
               <w:t>10.11.19</w:t>
@@ -2077,44 +3235,103 @@
         </w:tc>
         <w:tc>
           <w:tcPr>
-            <w:tcW w:w="2835" w:type="dxa"/>
-          </w:tcPr>
-          <w:p>
-            <w:pPr>
-              <w:rPr>
-                <w:lang w:val="en-US"/>
-              </w:rPr>
-            </w:pPr>
-            <w:proofErr w:type="spellStart"/>
+            <w:tcW w:w="3067" w:type="dxa"/>
+          </w:tcPr>
+          <w:p>
+            <w:pPr>
+              <w:rPr>
+                <w:sz w:val="22"/>
+                <w:szCs w:val="22"/>
+                <w:lang w:val="en-US"/>
+              </w:rPr>
+            </w:pPr>
             <w:r>
               <w:rPr>
-                <w:lang w:val="en-US"/>
-              </w:rPr>
-              <w:t>Opponing</w:t>
+                <w:sz w:val="22"/>
+                <w:szCs w:val="22"/>
+                <w:lang w:val="en-US"/>
+              </w:rPr>
+              <w:t>Opposing exercise</w:t>
             </w:r>
-            <w:proofErr w:type="spellEnd"/>
-            <w:r>
-              <w:rPr>
-                <w:lang w:val="en-US"/>
-              </w:rPr>
-              <w:t xml:space="preserve"> exercise</w:t>
-            </w:r>
+          </w:p>
+        </w:tc>
+        <w:tc>
+          <w:tcPr>
+            <w:tcW w:w="283" w:type="dxa"/>
+          </w:tcPr>
+          <w:p>
+            <w:pPr>
+              <w:rPr>
+                <w:sz w:val="22"/>
+                <w:szCs w:val="22"/>
+                <w:lang w:val="en-US"/>
+              </w:rPr>
+            </w:pPr>
+          </w:p>
+        </w:tc>
+        <w:tc>
+          <w:tcPr>
+            <w:tcW w:w="284" w:type="dxa"/>
+            <w:shd w:val="clear" w:color="auto" w:fill="BDD6EE" w:themeFill="accent5" w:themeFillTint="66"/>
+          </w:tcPr>
+          <w:p>
+            <w:pPr>
+              <w:rPr>
+                <w:sz w:val="22"/>
+                <w:szCs w:val="22"/>
+                <w:lang w:val="en-US"/>
+              </w:rPr>
+            </w:pPr>
+          </w:p>
+        </w:tc>
+        <w:tc>
+          <w:tcPr>
+            <w:tcW w:w="283" w:type="dxa"/>
+            <w:shd w:val="clear" w:color="auto" w:fill="FFE599" w:themeFill="accent4" w:themeFillTint="66"/>
+          </w:tcPr>
+          <w:p>
+            <w:pPr>
+              <w:rPr>
+                <w:sz w:val="22"/>
+                <w:szCs w:val="22"/>
+                <w:lang w:val="en-US"/>
+              </w:rPr>
+            </w:pPr>
+          </w:p>
+        </w:tc>
+        <w:tc>
+          <w:tcPr>
+            <w:tcW w:w="283" w:type="dxa"/>
+            <w:shd w:val="clear" w:color="auto" w:fill="C5E0B3" w:themeFill="accent6" w:themeFillTint="66"/>
+          </w:tcPr>
+          <w:p>
+            <w:pPr>
+              <w:rPr>
+                <w:sz w:val="22"/>
+                <w:szCs w:val="22"/>
+                <w:lang w:val="en-US"/>
+              </w:rPr>
+            </w:pPr>
           </w:p>
         </w:tc>
       </w:tr>
       <w:tr>
         <w:tc>
           <w:tcPr>
-            <w:tcW w:w="1951" w:type="dxa"/>
-          </w:tcPr>
-          <w:p>
-            <w:pPr>
-              <w:rPr>
+            <w:tcW w:w="1861" w:type="dxa"/>
+          </w:tcPr>
+          <w:p>
+            <w:pPr>
+              <w:rPr>
+                <w:sz w:val="22"/>
+                <w:szCs w:val="22"/>
                 <w:lang w:val="en-US"/>
               </w:rPr>
             </w:pPr>
             <w:r>
               <w:rPr>
+                <w:sz w:val="22"/>
+                <w:szCs w:val="22"/>
                 <w:lang w:val="en-US"/>
               </w:rPr>
               <w:t>17.11.19</w:t>
@@ -2123,36 +3340,103 @@
         </w:tc>
         <w:tc>
           <w:tcPr>
-            <w:tcW w:w="2835" w:type="dxa"/>
-          </w:tcPr>
-          <w:p>
-            <w:pPr>
-              <w:rPr>
+            <w:tcW w:w="3067" w:type="dxa"/>
+          </w:tcPr>
+          <w:p>
+            <w:pPr>
+              <w:rPr>
+                <w:sz w:val="22"/>
+                <w:szCs w:val="22"/>
                 <w:lang w:val="en-US"/>
               </w:rPr>
             </w:pPr>
             <w:r>
               <w:rPr>
+                <w:sz w:val="22"/>
+                <w:szCs w:val="22"/>
                 <w:lang w:val="en-US"/>
               </w:rPr>
               <w:t>Version III</w:t>
             </w:r>
           </w:p>
         </w:tc>
+        <w:tc>
+          <w:tcPr>
+            <w:tcW w:w="283" w:type="dxa"/>
+          </w:tcPr>
+          <w:p>
+            <w:pPr>
+              <w:rPr>
+                <w:sz w:val="22"/>
+                <w:szCs w:val="22"/>
+                <w:lang w:val="en-US"/>
+              </w:rPr>
+            </w:pPr>
+          </w:p>
+        </w:tc>
+        <w:tc>
+          <w:tcPr>
+            <w:tcW w:w="284" w:type="dxa"/>
+            <w:shd w:val="clear" w:color="auto" w:fill="BDD6EE" w:themeFill="accent5" w:themeFillTint="66"/>
+          </w:tcPr>
+          <w:p>
+            <w:pPr>
+              <w:rPr>
+                <w:sz w:val="22"/>
+                <w:szCs w:val="22"/>
+                <w:lang w:val="en-US"/>
+              </w:rPr>
+            </w:pPr>
+          </w:p>
+        </w:tc>
+        <w:tc>
+          <w:tcPr>
+            <w:tcW w:w="283" w:type="dxa"/>
+            <w:shd w:val="clear" w:color="auto" w:fill="FFE599" w:themeFill="accent4" w:themeFillTint="66"/>
+          </w:tcPr>
+          <w:p>
+            <w:pPr>
+              <w:rPr>
+                <w:sz w:val="22"/>
+                <w:szCs w:val="22"/>
+                <w:lang w:val="en-US"/>
+              </w:rPr>
+            </w:pPr>
+          </w:p>
+        </w:tc>
+        <w:tc>
+          <w:tcPr>
+            <w:tcW w:w="283" w:type="dxa"/>
+            <w:shd w:val="clear" w:color="auto" w:fill="C5E0B3" w:themeFill="accent6" w:themeFillTint="66"/>
+          </w:tcPr>
+          <w:p>
+            <w:pPr>
+              <w:rPr>
+                <w:sz w:val="22"/>
+                <w:szCs w:val="22"/>
+                <w:lang w:val="en-US"/>
+              </w:rPr>
+            </w:pPr>
+          </w:p>
+        </w:tc>
       </w:tr>
       <w:tr>
         <w:tc>
           <w:tcPr>
-            <w:tcW w:w="1951" w:type="dxa"/>
-          </w:tcPr>
-          <w:p>
-            <w:pPr>
-              <w:rPr>
+            <w:tcW w:w="1861" w:type="dxa"/>
+          </w:tcPr>
+          <w:p>
+            <w:pPr>
+              <w:rPr>
+                <w:sz w:val="22"/>
+                <w:szCs w:val="22"/>
                 <w:lang w:val="en-US"/>
               </w:rPr>
             </w:pPr>
             <w:r>
               <w:rPr>
+                <w:sz w:val="22"/>
+                <w:szCs w:val="22"/>
                 <w:lang w:val="en-US"/>
               </w:rPr>
               <w:t>01.12.19</w:t>
@@ -2161,44 +3445,102 @@
         </w:tc>
         <w:tc>
           <w:tcPr>
-            <w:tcW w:w="2835" w:type="dxa"/>
-          </w:tcPr>
-          <w:p>
-            <w:pPr>
-              <w:rPr>
-                <w:lang w:val="en-US"/>
-              </w:rPr>
-            </w:pPr>
-            <w:proofErr w:type="spellStart"/>
+            <w:tcW w:w="3067" w:type="dxa"/>
+          </w:tcPr>
+          <w:p>
+            <w:pPr>
+              <w:rPr>
+                <w:sz w:val="22"/>
+                <w:szCs w:val="22"/>
+                <w:lang w:val="en-US"/>
+              </w:rPr>
+            </w:pPr>
             <w:r>
               <w:rPr>
-                <w:lang w:val="en-US"/>
-              </w:rPr>
-              <w:t>Opponing</w:t>
+                <w:sz w:val="22"/>
+                <w:szCs w:val="22"/>
+                <w:lang w:val="en-US"/>
+              </w:rPr>
+              <w:t>Opposing report</w:t>
             </w:r>
-            <w:proofErr w:type="spellEnd"/>
-            <w:r>
-              <w:rPr>
-                <w:lang w:val="en-US"/>
-              </w:rPr>
-              <w:t xml:space="preserve"> report</w:t>
-            </w:r>
+          </w:p>
+        </w:tc>
+        <w:tc>
+          <w:tcPr>
+            <w:tcW w:w="283" w:type="dxa"/>
+          </w:tcPr>
+          <w:p>
+            <w:pPr>
+              <w:rPr>
+                <w:sz w:val="22"/>
+                <w:szCs w:val="22"/>
+                <w:lang w:val="en-US"/>
+              </w:rPr>
+            </w:pPr>
+          </w:p>
+        </w:tc>
+        <w:tc>
+          <w:tcPr>
+            <w:tcW w:w="284" w:type="dxa"/>
+          </w:tcPr>
+          <w:p>
+            <w:pPr>
+              <w:rPr>
+                <w:sz w:val="22"/>
+                <w:szCs w:val="22"/>
+                <w:lang w:val="en-US"/>
+              </w:rPr>
+            </w:pPr>
+          </w:p>
+        </w:tc>
+        <w:tc>
+          <w:tcPr>
+            <w:tcW w:w="283" w:type="dxa"/>
+            <w:shd w:val="clear" w:color="auto" w:fill="FFE599" w:themeFill="accent4" w:themeFillTint="66"/>
+          </w:tcPr>
+          <w:p>
+            <w:pPr>
+              <w:rPr>
+                <w:sz w:val="22"/>
+                <w:szCs w:val="22"/>
+                <w:lang w:val="en-US"/>
+              </w:rPr>
+            </w:pPr>
+          </w:p>
+        </w:tc>
+        <w:tc>
+          <w:tcPr>
+            <w:tcW w:w="283" w:type="dxa"/>
+            <w:shd w:val="clear" w:color="auto" w:fill="C5E0B3" w:themeFill="accent6" w:themeFillTint="66"/>
+          </w:tcPr>
+          <w:p>
+            <w:pPr>
+              <w:rPr>
+                <w:sz w:val="22"/>
+                <w:szCs w:val="22"/>
+                <w:lang w:val="en-US"/>
+              </w:rPr>
+            </w:pPr>
           </w:p>
         </w:tc>
       </w:tr>
       <w:tr>
         <w:tc>
           <w:tcPr>
-            <w:tcW w:w="1951" w:type="dxa"/>
-          </w:tcPr>
-          <w:p>
-            <w:pPr>
-              <w:rPr>
+            <w:tcW w:w="1861" w:type="dxa"/>
+          </w:tcPr>
+          <w:p>
+            <w:pPr>
+              <w:rPr>
+                <w:sz w:val="22"/>
+                <w:szCs w:val="22"/>
                 <w:lang w:val="en-US"/>
               </w:rPr>
             </w:pPr>
             <w:r>
               <w:rPr>
+                <w:sz w:val="22"/>
+                <w:szCs w:val="22"/>
                 <w:lang w:val="en-US"/>
               </w:rPr>
               <w:t>01.12.19</w:t>
@@ -2207,36 +3549,102 @@
         </w:tc>
         <w:tc>
           <w:tcPr>
-            <w:tcW w:w="2835" w:type="dxa"/>
-          </w:tcPr>
-          <w:p>
-            <w:pPr>
-              <w:rPr>
+            <w:tcW w:w="3067" w:type="dxa"/>
+          </w:tcPr>
+          <w:p>
+            <w:pPr>
+              <w:rPr>
+                <w:sz w:val="22"/>
+                <w:szCs w:val="22"/>
                 <w:lang w:val="en-US"/>
               </w:rPr>
             </w:pPr>
             <w:r>
               <w:rPr>
+                <w:sz w:val="22"/>
+                <w:szCs w:val="22"/>
                 <w:lang w:val="en-US"/>
               </w:rPr>
               <w:t>Final presentation slides</w:t>
             </w:r>
           </w:p>
         </w:tc>
+        <w:tc>
+          <w:tcPr>
+            <w:tcW w:w="283" w:type="dxa"/>
+          </w:tcPr>
+          <w:p>
+            <w:pPr>
+              <w:rPr>
+                <w:sz w:val="22"/>
+                <w:szCs w:val="22"/>
+                <w:lang w:val="en-US"/>
+              </w:rPr>
+            </w:pPr>
+          </w:p>
+        </w:tc>
+        <w:tc>
+          <w:tcPr>
+            <w:tcW w:w="284" w:type="dxa"/>
+          </w:tcPr>
+          <w:p>
+            <w:pPr>
+              <w:rPr>
+                <w:sz w:val="22"/>
+                <w:szCs w:val="22"/>
+                <w:lang w:val="en-US"/>
+              </w:rPr>
+            </w:pPr>
+          </w:p>
+        </w:tc>
+        <w:tc>
+          <w:tcPr>
+            <w:tcW w:w="283" w:type="dxa"/>
+            <w:shd w:val="clear" w:color="auto" w:fill="FFE599" w:themeFill="accent4" w:themeFillTint="66"/>
+          </w:tcPr>
+          <w:p>
+            <w:pPr>
+              <w:rPr>
+                <w:sz w:val="22"/>
+                <w:szCs w:val="22"/>
+                <w:lang w:val="en-US"/>
+              </w:rPr>
+            </w:pPr>
+          </w:p>
+        </w:tc>
+        <w:tc>
+          <w:tcPr>
+            <w:tcW w:w="283" w:type="dxa"/>
+            <w:shd w:val="clear" w:color="auto" w:fill="C5E0B3" w:themeFill="accent6" w:themeFillTint="66"/>
+          </w:tcPr>
+          <w:p>
+            <w:pPr>
+              <w:rPr>
+                <w:sz w:val="22"/>
+                <w:szCs w:val="22"/>
+                <w:lang w:val="en-US"/>
+              </w:rPr>
+            </w:pPr>
+          </w:p>
+        </w:tc>
       </w:tr>
       <w:tr>
         <w:tc>
           <w:tcPr>
-            <w:tcW w:w="1951" w:type="dxa"/>
-          </w:tcPr>
-          <w:p>
-            <w:pPr>
-              <w:rPr>
+            <w:tcW w:w="1861" w:type="dxa"/>
+          </w:tcPr>
+          <w:p>
+            <w:pPr>
+              <w:rPr>
+                <w:sz w:val="22"/>
+                <w:szCs w:val="22"/>
                 <w:lang w:val="en-US"/>
               </w:rPr>
             </w:pPr>
             <w:r>
               <w:rPr>
+                <w:sz w:val="22"/>
+                <w:szCs w:val="22"/>
                 <w:lang w:val="en-US"/>
               </w:rPr>
               <w:t>2-5.12.19</w:t>
@@ -2245,36 +3653,102 @@
         </w:tc>
         <w:tc>
           <w:tcPr>
-            <w:tcW w:w="2835" w:type="dxa"/>
-          </w:tcPr>
-          <w:p>
-            <w:pPr>
-              <w:rPr>
+            <w:tcW w:w="3067" w:type="dxa"/>
+          </w:tcPr>
+          <w:p>
+            <w:pPr>
+              <w:rPr>
+                <w:sz w:val="22"/>
+                <w:szCs w:val="22"/>
                 <w:lang w:val="en-US"/>
               </w:rPr>
             </w:pPr>
             <w:r>
               <w:rPr>
+                <w:sz w:val="22"/>
+                <w:szCs w:val="22"/>
                 <w:lang w:val="en-US"/>
               </w:rPr>
               <w:t>Seminars</w:t>
             </w:r>
           </w:p>
         </w:tc>
+        <w:tc>
+          <w:tcPr>
+            <w:tcW w:w="283" w:type="dxa"/>
+          </w:tcPr>
+          <w:p>
+            <w:pPr>
+              <w:rPr>
+                <w:sz w:val="22"/>
+                <w:szCs w:val="22"/>
+                <w:lang w:val="en-US"/>
+              </w:rPr>
+            </w:pPr>
+          </w:p>
+        </w:tc>
+        <w:tc>
+          <w:tcPr>
+            <w:tcW w:w="284" w:type="dxa"/>
+          </w:tcPr>
+          <w:p>
+            <w:pPr>
+              <w:rPr>
+                <w:sz w:val="22"/>
+                <w:szCs w:val="22"/>
+                <w:lang w:val="en-US"/>
+              </w:rPr>
+            </w:pPr>
+          </w:p>
+        </w:tc>
+        <w:tc>
+          <w:tcPr>
+            <w:tcW w:w="283" w:type="dxa"/>
+            <w:shd w:val="clear" w:color="auto" w:fill="FFE599" w:themeFill="accent4" w:themeFillTint="66"/>
+          </w:tcPr>
+          <w:p>
+            <w:pPr>
+              <w:rPr>
+                <w:sz w:val="22"/>
+                <w:szCs w:val="22"/>
+                <w:lang w:val="en-US"/>
+              </w:rPr>
+            </w:pPr>
+          </w:p>
+        </w:tc>
+        <w:tc>
+          <w:tcPr>
+            <w:tcW w:w="283" w:type="dxa"/>
+            <w:shd w:val="clear" w:color="auto" w:fill="C5E0B3" w:themeFill="accent6" w:themeFillTint="66"/>
+          </w:tcPr>
+          <w:p>
+            <w:pPr>
+              <w:rPr>
+                <w:sz w:val="22"/>
+                <w:szCs w:val="22"/>
+                <w:lang w:val="en-US"/>
+              </w:rPr>
+            </w:pPr>
+          </w:p>
+        </w:tc>
       </w:tr>
       <w:tr>
         <w:tc>
           <w:tcPr>
-            <w:tcW w:w="1951" w:type="dxa"/>
-          </w:tcPr>
-          <w:p>
-            <w:pPr>
-              <w:rPr>
+            <w:tcW w:w="1861" w:type="dxa"/>
+          </w:tcPr>
+          <w:p>
+            <w:pPr>
+              <w:rPr>
+                <w:sz w:val="22"/>
+                <w:szCs w:val="22"/>
                 <w:lang w:val="en-US"/>
               </w:rPr>
             </w:pPr>
             <w:r>
               <w:rPr>
+                <w:sz w:val="22"/>
+                <w:szCs w:val="22"/>
                 <w:lang w:val="en-US"/>
               </w:rPr>
               <w:t>15.12.19</w:t>
@@ -2283,23 +3757,87 @@
         </w:tc>
         <w:tc>
           <w:tcPr>
-            <w:tcW w:w="2835" w:type="dxa"/>
-          </w:tcPr>
-          <w:p>
-            <w:pPr>
-              <w:rPr>
+            <w:tcW w:w="3067" w:type="dxa"/>
+          </w:tcPr>
+          <w:p>
+            <w:pPr>
+              <w:rPr>
+                <w:sz w:val="22"/>
+                <w:szCs w:val="22"/>
                 <w:lang w:val="en-US"/>
               </w:rPr>
             </w:pPr>
             <w:r>
               <w:rPr>
+                <w:sz w:val="22"/>
+                <w:szCs w:val="22"/>
                 <w:lang w:val="en-US"/>
               </w:rPr>
               <w:t>Final version</w:t>
             </w:r>
           </w:p>
         </w:tc>
+        <w:tc>
+          <w:tcPr>
+            <w:tcW w:w="283" w:type="dxa"/>
+          </w:tcPr>
+          <w:p>
+            <w:pPr>
+              <w:rPr>
+                <w:sz w:val="22"/>
+                <w:szCs w:val="22"/>
+                <w:lang w:val="en-US"/>
+              </w:rPr>
+            </w:pPr>
+          </w:p>
+        </w:tc>
+        <w:tc>
+          <w:tcPr>
+            <w:tcW w:w="284" w:type="dxa"/>
+          </w:tcPr>
+          <w:p>
+            <w:pPr>
+              <w:rPr>
+                <w:sz w:val="22"/>
+                <w:szCs w:val="22"/>
+                <w:lang w:val="en-US"/>
+              </w:rPr>
+            </w:pPr>
+          </w:p>
+        </w:tc>
+        <w:tc>
+          <w:tcPr>
+            <w:tcW w:w="283" w:type="dxa"/>
+            <w:shd w:val="clear" w:color="auto" w:fill="auto"/>
+          </w:tcPr>
+          <w:p>
+            <w:pPr>
+              <w:rPr>
+                <w:sz w:val="22"/>
+                <w:szCs w:val="22"/>
+                <w:lang w:val="en-US"/>
+              </w:rPr>
+            </w:pPr>
+          </w:p>
+        </w:tc>
+        <w:tc>
+          <w:tcPr>
+            <w:tcW w:w="283" w:type="dxa"/>
+            <w:shd w:val="clear" w:color="auto" w:fill="C5E0B3" w:themeFill="accent6" w:themeFillTint="66"/>
+          </w:tcPr>
+          <w:p>
+            <w:pPr>
+              <w:rPr>
+                <w:sz w:val="22"/>
+                <w:szCs w:val="22"/>
+                <w:lang w:val="en-US"/>
+              </w:rPr>
+            </w:pPr>
+          </w:p>
+        </w:tc>
       </w:tr>
+      <w:bookmarkEnd w:id="8"/>
+      <w:bookmarkEnd w:id="9"/>
     </w:tbl>
     <w:p>
       <w:pPr>
@@ -2312,13 +3850,20 @@
           <w:lang w:val="en-US"/>
         </w:rPr>
       </w:pPr>
-      <w:bookmarkStart w:id="9" w:name="_Toc20819239"/>
-      <w:bookmarkEnd w:id="7"/>
-      <w:bookmarkEnd w:id="8"/>
-    </w:p>
-    <w:p>
-      <w:pPr>
-        <w:pStyle w:val="Heading1"/>
+    </w:p>
+    <w:p>
+      <w:pPr>
+        <w:rPr>
+          <w:rFonts w:asciiTheme="majorHAnsi" w:eastAsiaTheme="majorEastAsia" w:hAnsiTheme="majorHAnsi" w:cstheme="majorHAnsi"/>
+          <w:b/>
+          <w:bCs/>
+          <w:color w:val="000000" w:themeColor="text1"/>
+          <w:sz w:val="32"/>
+          <w:szCs w:val="32"/>
+          <w:lang w:val="en-US"/>
+        </w:rPr>
+      </w:pPr>
+      <w:r>
         <w:rPr>
           <w:rFonts w:cstheme="majorHAnsi"/>
           <w:b/>
@@ -2326,8 +3871,12 @@
           <w:color w:val="000000" w:themeColor="text1"/>
           <w:lang w:val="en-US"/>
         </w:rPr>
-      </w:pPr>
-      <w:r>
+        <w:br w:type="page"/>
+      </w:r>
+    </w:p>
+    <w:p>
+      <w:pPr>
+        <w:pStyle w:val="Heading1"/>
         <w:rPr>
           <w:rFonts w:cstheme="majorHAnsi"/>
           <w:b/>
@@ -2335,9 +3884,20 @@
           <w:color w:val="000000" w:themeColor="text1"/>
           <w:lang w:val="en-US"/>
         </w:rPr>
+      </w:pPr>
+      <w:bookmarkStart w:id="10" w:name="_Toc20853322"/>
+      <w:r>
+        <w:rPr>
+          <w:rFonts w:cstheme="majorHAnsi"/>
+          <w:b/>
+          <w:bCs/>
+          <w:color w:val="000000" w:themeColor="text1"/>
+          <w:lang w:val="en-US"/>
+        </w:rPr>
+        <w:lastRenderedPageBreak/>
         <w:t>Bibliography</w:t>
       </w:r>
-      <w:bookmarkEnd w:id="9"/>
+      <w:bookmarkEnd w:id="10"/>
     </w:p>
     <w:p>
       <w:pPr>
@@ -2351,20 +3911,20 @@
         <w:pStyle w:val="NormalWeb"/>
         <w:spacing w:before="0" w:beforeAutospacing="0"/>
         <w:rPr>
-          <w:rFonts w:ascii="Helvetica Neue" w:hAnsi="Helvetica Neue"/>
-          <w:lang w:val="en-US"/>
-        </w:rPr>
-      </w:pPr>
-      <w:r>
-        <w:rPr>
-          <w:rFonts w:ascii="Helvetica Neue" w:hAnsi="Helvetica Neue"/>
+          <w:rFonts w:asciiTheme="minorHAnsi" w:hAnsiTheme="minorHAnsi" w:cstheme="minorHAnsi"/>
+          <w:lang w:val="en-US"/>
+        </w:rPr>
+      </w:pPr>
+      <w:r>
+        <w:rPr>
+          <w:rFonts w:asciiTheme="minorHAnsi" w:hAnsiTheme="minorHAnsi" w:cstheme="minorHAnsi"/>
           <w:lang w:val="en-US"/>
         </w:rPr>
         <w:t xml:space="preserve">Bhatia, A. B., Bansal, V. (2015). </w:t>
       </w:r>
       <w:r>
         <w:rPr>
-          <w:rFonts w:ascii="Helvetica Neue" w:hAnsi="Helvetica Neue"/>
+          <w:rFonts w:asciiTheme="minorHAnsi" w:hAnsiTheme="minorHAnsi" w:cstheme="minorHAnsi"/>
           <w:i/>
           <w:iCs/>
           <w:lang w:val="en-US"/>
@@ -2373,35 +3933,35 @@
       </w:r>
       <w:r>
         <w:rPr>
-          <w:rFonts w:ascii="Helvetica Neue" w:hAnsi="Helvetica Neue"/>
+          <w:rFonts w:asciiTheme="minorHAnsi" w:hAnsiTheme="minorHAnsi" w:cstheme="minorHAnsi"/>
           <w:lang w:val="en-US"/>
         </w:rPr>
         <w:t xml:space="preserve">. Oxford, England: Alpha Science International Ltd. 458 </w:t>
       </w:r>
       <w:r>
         <w:rPr>
-          <w:rFonts w:ascii="Helvetica Neue" w:hAnsi="Helvetica Neue"/>
+          <w:rFonts w:asciiTheme="minorHAnsi" w:hAnsiTheme="minorHAnsi" w:cstheme="minorHAnsi"/>
           <w:lang w:val="en-US"/>
         </w:rPr>
         <w:t>p</w:t>
       </w:r>
       <w:r>
         <w:rPr>
-          <w:rFonts w:ascii="Helvetica Neue" w:hAnsi="Helvetica Neue"/>
+          <w:rFonts w:asciiTheme="minorHAnsi" w:hAnsiTheme="minorHAnsi" w:cstheme="minorHAnsi"/>
           <w:lang w:val="en-US"/>
         </w:rPr>
         <w:t>. ISBN 9781783321919 (</w:t>
       </w:r>
       <w:r>
         <w:rPr>
-          <w:rFonts w:ascii="Helvetica Neue" w:hAnsi="Helvetica Neue"/>
+          <w:rFonts w:asciiTheme="minorHAnsi" w:hAnsiTheme="minorHAnsi" w:cstheme="minorHAnsi"/>
           <w:lang w:val="en-US"/>
         </w:rPr>
         <w:t>electronic</w:t>
       </w:r>
       <w:r>
         <w:rPr>
-          <w:rFonts w:ascii="Helvetica Neue" w:hAnsi="Helvetica Neue"/>
+          <w:rFonts w:asciiTheme="minorHAnsi" w:hAnsiTheme="minorHAnsi" w:cstheme="minorHAnsi"/>
           <w:lang w:val="en-US"/>
         </w:rPr>
         <w:t>). </w:t>
@@ -2412,20 +3972,20 @@
         <w:pStyle w:val="NormalWeb"/>
         <w:spacing w:before="0" w:beforeAutospacing="0"/>
         <w:rPr>
-          <w:rFonts w:ascii="Helvetica Neue" w:hAnsi="Helvetica Neue"/>
-          <w:lang w:val="en-US"/>
-        </w:rPr>
-      </w:pPr>
-      <w:r>
-        <w:rPr>
-          <w:rFonts w:ascii="Helvetica Neue" w:hAnsi="Helvetica Neue"/>
+          <w:rFonts w:asciiTheme="minorHAnsi" w:hAnsiTheme="minorHAnsi" w:cstheme="minorHAnsi"/>
+          <w:lang w:val="en-US"/>
+        </w:rPr>
+      </w:pPr>
+      <w:r>
+        <w:rPr>
+          <w:rFonts w:asciiTheme="minorHAnsi" w:hAnsiTheme="minorHAnsi" w:cstheme="minorHAnsi"/>
           <w:lang w:val="en-US"/>
         </w:rPr>
         <w:t xml:space="preserve">Cantor, D., Jones, B. (2012). </w:t>
       </w:r>
       <w:r>
         <w:rPr>
-          <w:rFonts w:ascii="Helvetica Neue" w:hAnsi="Helvetica Neue"/>
+          <w:rFonts w:asciiTheme="minorHAnsi" w:hAnsiTheme="minorHAnsi" w:cstheme="minorHAnsi"/>
           <w:i/>
           <w:iCs/>
           <w:lang w:val="en-US"/>
@@ -2434,60 +3994,35 @@
       </w:r>
       <w:r>
         <w:rPr>
-          <w:rFonts w:ascii="Helvetica Neue" w:hAnsi="Helvetica Neue"/>
-          <w:lang w:val="en-US"/>
-        </w:rPr>
-        <w:t xml:space="preserve">. </w:t>
-      </w:r>
-      <w:proofErr w:type="spellStart"/>
-      <w:r>
-        <w:rPr>
-          <w:rFonts w:ascii="Helvetica Neue" w:hAnsi="Helvetica Neue"/>
-          <w:lang w:val="en-US"/>
-        </w:rPr>
-        <w:t>Packt</w:t>
-      </w:r>
-      <w:proofErr w:type="spellEnd"/>
-      <w:r>
-        <w:rPr>
-          <w:rFonts w:ascii="Helvetica Neue" w:hAnsi="Helvetica Neue"/>
-          <w:lang w:val="en-US"/>
-        </w:rPr>
-        <w:t xml:space="preserve"> Publishing. 376 </w:t>
-      </w:r>
-      <w:r>
-        <w:rPr>
-          <w:rFonts w:ascii="Helvetica Neue" w:hAnsi="Helvetica Neue"/>
+          <w:rFonts w:asciiTheme="minorHAnsi" w:hAnsiTheme="minorHAnsi" w:cstheme="minorHAnsi"/>
+          <w:lang w:val="en-US"/>
+        </w:rPr>
+        <w:t xml:space="preserve">. Packt Publishing. 376 </w:t>
+      </w:r>
+      <w:r>
+        <w:rPr>
+          <w:rFonts w:asciiTheme="minorHAnsi" w:hAnsiTheme="minorHAnsi" w:cstheme="minorHAnsi"/>
           <w:lang w:val="en-US"/>
         </w:rPr>
         <w:t>p</w:t>
       </w:r>
       <w:r>
         <w:rPr>
-          <w:rFonts w:ascii="Helvetica Neue" w:hAnsi="Helvetica Neue"/>
-          <w:lang w:val="en-US"/>
-        </w:rPr>
-        <w:t>.</w:t>
-      </w:r>
-      <w:bookmarkStart w:id="10" w:name="_GoBack"/>
-      <w:bookmarkEnd w:id="10"/>
-      <w:r>
-        <w:rPr>
-          <w:rFonts w:ascii="Helvetica Neue" w:hAnsi="Helvetica Neue"/>
-          <w:lang w:val="en-US"/>
-        </w:rPr>
-        <w:t xml:space="preserve"> ISBN 9781849691727 (</w:t>
-      </w:r>
-      <w:r>
-        <w:rPr>
-          <w:rFonts w:ascii="Helvetica Neue" w:hAnsi="Helvetica Neue"/>
+          <w:rFonts w:asciiTheme="minorHAnsi" w:hAnsiTheme="minorHAnsi" w:cstheme="minorHAnsi"/>
+          <w:lang w:val="en-US"/>
+        </w:rPr>
+        <w:t>. ISBN 9781849691727 (</w:t>
+      </w:r>
+      <w:r>
+        <w:rPr>
+          <w:rFonts w:asciiTheme="minorHAnsi" w:hAnsiTheme="minorHAnsi" w:cstheme="minorHAnsi"/>
           <w:lang w:val="en-US"/>
         </w:rPr>
         <w:t>electronic</w:t>
       </w:r>
       <w:r>
         <w:rPr>
-          <w:rFonts w:ascii="Helvetica Neue" w:hAnsi="Helvetica Neue"/>
+          <w:rFonts w:asciiTheme="minorHAnsi" w:hAnsiTheme="minorHAnsi" w:cstheme="minorHAnsi"/>
           <w:lang w:val="en-US"/>
         </w:rPr>
         <w:t>). </w:t>
@@ -2498,19 +4033,20 @@
         <w:pStyle w:val="NormalWeb"/>
         <w:spacing w:before="0" w:beforeAutospacing="0"/>
         <w:rPr>
-          <w:rFonts w:ascii="Helvetica Neue" w:hAnsi="Helvetica Neue"/>
-        </w:rPr>
-      </w:pPr>
-      <w:r>
-        <w:rPr>
-          <w:rFonts w:ascii="Helvetica Neue" w:hAnsi="Helvetica Neue"/>
+          <w:rFonts w:asciiTheme="minorHAnsi" w:hAnsiTheme="minorHAnsi" w:cstheme="minorHAnsi"/>
+          <w:lang w:val="en-US"/>
+        </w:rPr>
+      </w:pPr>
+      <w:r>
+        <w:rPr>
+          <w:rFonts w:asciiTheme="minorHAnsi" w:hAnsiTheme="minorHAnsi" w:cstheme="minorHAnsi"/>
           <w:lang w:val="en-US"/>
         </w:rPr>
         <w:t xml:space="preserve">Dirksen, J. (2013). </w:t>
       </w:r>
       <w:r>
         <w:rPr>
-          <w:rFonts w:ascii="Helvetica Neue" w:hAnsi="Helvetica Neue"/>
+          <w:rFonts w:asciiTheme="minorHAnsi" w:hAnsiTheme="minorHAnsi" w:cstheme="minorHAnsi"/>
           <w:i/>
           <w:iCs/>
           <w:lang w:val="en-US"/>
@@ -2519,7 +4055,7 @@
       </w:r>
       <w:r>
         <w:rPr>
-          <w:rFonts w:ascii="Helvetica Neue" w:hAnsi="Helvetica Neue"/>
+          <w:rFonts w:asciiTheme="minorHAnsi" w:hAnsiTheme="minorHAnsi" w:cstheme="minorHAnsi"/>
           <w:i/>
           <w:iCs/>
           <w:lang w:val="en-US"/>
@@ -2528,7 +4064,7 @@
       </w:r>
       <w:r>
         <w:rPr>
-          <w:rFonts w:ascii="Helvetica Neue" w:hAnsi="Helvetica Neue"/>
+          <w:rFonts w:asciiTheme="minorHAnsi" w:hAnsiTheme="minorHAnsi" w:cstheme="minorHAnsi"/>
           <w:i/>
           <w:iCs/>
           <w:lang w:val="en-US"/>
@@ -2537,56 +4073,115 @@
       </w:r>
       <w:r>
         <w:rPr>
-          <w:rFonts w:ascii="Helvetica Neue" w:hAnsi="Helvetica Neue"/>
+          <w:rFonts w:asciiTheme="minorHAnsi" w:hAnsiTheme="minorHAnsi" w:cstheme="minorHAnsi"/>
+          <w:lang w:val="en-US"/>
+        </w:rPr>
+        <w:t xml:space="preserve">. Birmingham: Packt Publishing. 402 </w:t>
+      </w:r>
+      <w:r>
+        <w:rPr>
+          <w:rFonts w:asciiTheme="minorHAnsi" w:hAnsiTheme="minorHAnsi" w:cstheme="minorHAnsi"/>
+          <w:lang w:val="en-US"/>
+        </w:rPr>
+        <w:t>p</w:t>
+      </w:r>
+      <w:r>
+        <w:rPr>
+          <w:rFonts w:asciiTheme="minorHAnsi" w:hAnsiTheme="minorHAnsi" w:cstheme="minorHAnsi"/>
+          <w:lang w:val="en-US"/>
+        </w:rPr>
+        <w:t>. ISBN 9781782166290 (</w:t>
+      </w:r>
+      <w:r>
+        <w:rPr>
+          <w:rFonts w:asciiTheme="minorHAnsi" w:hAnsiTheme="minorHAnsi" w:cstheme="minorHAnsi"/>
+          <w:lang w:val="en-US"/>
+        </w:rPr>
+        <w:t>electronic</w:t>
+      </w:r>
+      <w:r>
+        <w:rPr>
+          <w:rFonts w:asciiTheme="minorHAnsi" w:hAnsiTheme="minorHAnsi" w:cstheme="minorHAnsi"/>
+          <w:lang w:val="en-US"/>
+        </w:rPr>
+        <w:t>). </w:t>
+      </w:r>
+    </w:p>
+    <w:p>
+      <w:pPr>
+        <w:pStyle w:val="NormalWeb"/>
+        <w:spacing w:before="0" w:beforeAutospacing="0"/>
+        <w:rPr>
+          <w:rFonts w:asciiTheme="minorHAnsi" w:hAnsiTheme="minorHAnsi" w:cstheme="minorHAnsi"/>
+          <w:lang w:val="en-US"/>
+        </w:rPr>
+      </w:pPr>
+      <w:r>
+        <w:rPr>
+          <w:rFonts w:asciiTheme="minorHAnsi" w:hAnsiTheme="minorHAnsi" w:cstheme="minorHAnsi"/>
+          <w:lang w:val="en-US"/>
+        </w:rPr>
+        <w:t xml:space="preserve">Post, E. R., Orth, M., Russo, P. R., Gershenfeld, N. (2000). </w:t>
+      </w:r>
+      <w:r>
+        <w:rPr>
+          <w:rFonts w:asciiTheme="minorHAnsi" w:hAnsiTheme="minorHAnsi" w:cstheme="minorHAnsi"/>
+          <w:i/>
+          <w:iCs/>
+          <w:lang w:val="en-US"/>
+        </w:rPr>
+        <w:t>E-broidery: Design and fabrication of textile-based computing</w:t>
+      </w:r>
+      <w:r>
+        <w:rPr>
+          <w:rFonts w:asciiTheme="minorHAnsi" w:hAnsiTheme="minorHAnsi" w:cstheme="minorHAnsi"/>
+          <w:i/>
+          <w:iCs/>
           <w:lang w:val="en-US"/>
         </w:rPr>
         <w:t xml:space="preserve">. </w:t>
       </w:r>
       <w:r>
         <w:rPr>
-          <w:rFonts w:ascii="Helvetica Neue" w:hAnsi="Helvetica Neue"/>
-        </w:rPr>
-        <w:t xml:space="preserve">Birmingham: </w:t>
-      </w:r>
-      <w:proofErr w:type="spellStart"/>
-      <w:r>
-        <w:rPr>
-          <w:rFonts w:ascii="Helvetica Neue" w:hAnsi="Helvetica Neue"/>
-        </w:rPr>
-        <w:t>Packt</w:t>
-      </w:r>
-      <w:proofErr w:type="spellEnd"/>
-      <w:r>
-        <w:rPr>
-          <w:rFonts w:ascii="Helvetica Neue" w:hAnsi="Helvetica Neue"/>
-        </w:rPr>
-        <w:t xml:space="preserve"> Publishing. 402 </w:t>
-      </w:r>
-      <w:r>
-        <w:rPr>
-          <w:rFonts w:ascii="Helvetica Neue" w:hAnsi="Helvetica Neue"/>
-        </w:rPr>
-        <w:t>p</w:t>
-      </w:r>
-      <w:r>
-        <w:rPr>
-          <w:rFonts w:ascii="Helvetica Neue" w:hAnsi="Helvetica Neue"/>
-        </w:rPr>
-        <w:t>. ISBN 9781782166290 (</w:t>
-      </w:r>
-      <w:proofErr w:type="spellStart"/>
-      <w:r>
-        <w:rPr>
-          <w:rFonts w:ascii="Helvetica Neue" w:hAnsi="Helvetica Neue"/>
-        </w:rPr>
-        <w:t>electronic</w:t>
-      </w:r>
-      <w:proofErr w:type="spellEnd"/>
-      <w:r>
-        <w:rPr>
-          <w:rFonts w:ascii="Helvetica Neue" w:hAnsi="Helvetica Neue"/>
-        </w:rPr>
-        <w:t>). </w:t>
+          <w:rFonts w:asciiTheme="minorHAnsi" w:hAnsiTheme="minorHAnsi" w:cstheme="minorHAnsi"/>
+          <w:lang w:val="en-US"/>
+        </w:rPr>
+        <w:t xml:space="preserve">IBM Systems Journal. [online magazine]. Vol 39:3.4. [Referenced 1.10.2019]. </w:t>
+      </w:r>
+      <w:r>
+        <w:rPr>
+          <w:rFonts w:asciiTheme="minorHAnsi" w:hAnsiTheme="minorHAnsi" w:cstheme="minorHAnsi"/>
+          <w:lang w:val="en-US"/>
+        </w:rPr>
+        <w:t>ISSN</w:t>
+      </w:r>
+      <w:r>
+        <w:rPr>
+          <w:rFonts w:asciiTheme="minorHAnsi" w:hAnsiTheme="minorHAnsi" w:cstheme="minorHAnsi"/>
+          <w:lang w:val="en-US"/>
+        </w:rPr>
+        <w:t xml:space="preserve"> </w:t>
+      </w:r>
+      <w:r>
+        <w:rPr>
+          <w:rFonts w:asciiTheme="minorHAnsi" w:hAnsiTheme="minorHAnsi" w:cstheme="minorHAnsi"/>
+          <w:lang w:val="en-US"/>
+        </w:rPr>
+        <w:t>0018-8670</w:t>
+      </w:r>
+      <w:r>
+        <w:rPr>
+          <w:rFonts w:asciiTheme="minorHAnsi" w:hAnsiTheme="minorHAnsi" w:cstheme="minorHAnsi"/>
+          <w:lang w:val="en-US"/>
+        </w:rPr>
+        <w:t xml:space="preserve">. Available: DOI </w:t>
+      </w:r>
+      <w:r>
+        <w:rPr>
+          <w:rFonts w:asciiTheme="minorHAnsi" w:hAnsiTheme="minorHAnsi" w:cstheme="minorHAnsi"/>
+          <w:lang w:val="en-US"/>
+        </w:rPr>
+        <w:t>10.1147/sj.393.0840</w:t>
       </w:r>
     </w:p>
     <w:p>
@@ -3343,7 +4938,6 @@
   <w:style w:type="character" w:default="1" w:styleId="DefaultParagraphFont">
     <w:name w:val="Default Paragraph Font"/>
     <w:uiPriority w:val="1"/>
-    <w:semiHidden/>
     <w:unhideWhenUsed/>
   </w:style>
   <w:style w:type="table" w:default="1" w:styleId="TableNormal">
@@ -3544,7 +5138,73 @@
       <w:rFonts w:ascii="Times New Roman" w:eastAsia="Times New Roman" w:hAnsi="Times New Roman" w:cs="Times New Roman"/>
     </w:rPr>
   </w:style>
+  <w:style w:type="character" w:styleId="FollowedHyperlink">
+    <w:name w:val="FollowedHyperlink"/>
+    <w:basedOn w:val="DefaultParagraphFont"/>
+    <w:uiPriority w:val="99"/>
+    <w:semiHidden/>
+    <w:unhideWhenUsed/>
+    <w:rsid w:val="00B355F5"/>
+    <w:rPr>
+      <w:color w:val="954F72" w:themeColor="followedHyperlink"/>
+      <w:u w:val="single"/>
+    </w:rPr>
+  </w:style>
+  <w:style w:type="paragraph" w:styleId="BalloonText">
+    <w:name w:val="Balloon Text"/>
+    <w:basedOn w:val="Normal"/>
+    <w:link w:val="BalloonTextChar"/>
+    <w:uiPriority w:val="99"/>
+    <w:semiHidden/>
+    <w:unhideWhenUsed/>
+    <w:rsid w:val="00AF06B3"/>
+    <w:rPr>
+      <w:rFonts w:ascii="Times New Roman" w:hAnsi="Times New Roman" w:cs="Times New Roman"/>
+      <w:sz w:val="18"/>
+      <w:szCs w:val="18"/>
+    </w:rPr>
+  </w:style>
+  <w:style w:type="character" w:customStyle="1" w:styleId="BalloonTextChar">
+    <w:name w:val="Balloon Text Char"/>
+    <w:basedOn w:val="DefaultParagraphFont"/>
+    <w:link w:val="BalloonText"/>
+    <w:uiPriority w:val="99"/>
+    <w:semiHidden/>
+    <w:rsid w:val="00AF06B3"/>
+    <w:rPr>
+      <w:rFonts w:ascii="Times New Roman" w:hAnsi="Times New Roman" w:cs="Times New Roman"/>
+      <w:sz w:val="18"/>
+      <w:szCs w:val="18"/>
+    </w:rPr>
+  </w:style>
 </w:styles>
+</file>
+
+<file path=word/ink/ink1.xml><?xml version="1.0" encoding="utf-8"?>
+<inkml:ink xmlns:inkml="http://www.w3.org/2003/InkML">
+  <inkml:definitions>
+    <inkml:context xml:id="ctx0">
+      <inkml:inkSource xml:id="inkSrc0">
+        <inkml:traceFormat>
+          <inkml:channel name="X" type="integer" min="-2.14748E9" max="2.14748E9" units="cm"/>
+          <inkml:channel name="Y" type="integer" min="-2.14748E9" max="2.14748E9" units="cm"/>
+          <inkml:channel name="F" type="integer" max="32767" units="dev"/>
+        </inkml:traceFormat>
+        <inkml:channelProperties>
+          <inkml:channelProperty channel="X" name="resolution" value="1000" units="1/cm"/>
+          <inkml:channelProperty channel="Y" name="resolution" value="1000" units="1/cm"/>
+          <inkml:channelProperty channel="F" name="resolution" value="0" units="1/dev"/>
+        </inkml:channelProperties>
+      </inkml:inkSource>
+      <inkml:timestamp xml:id="ts0" timeString="2019-10-01T16:52:40.789"/>
+    </inkml:context>
+    <inkml:brush xml:id="br0">
+      <inkml:brushProperty name="width" value="0.1" units="cm"/>
+      <inkml:brushProperty name="height" value="0.1" units="cm"/>
+    </inkml:brush>
+  </inkml:definitions>
+  <inkml:trace contextRef="#ctx0" brushRef="#br0">15 7 24575,'-8'-3'0,"2"0"0</inkml:trace>
+</inkml:ink>
 </file>
 
 <file path=word/theme/theme1.xml><?xml version="1.0" encoding="utf-8"?>
@@ -3840,4 +5500,16 @@
     </a:ext>
   </a:extLst>
 </a:theme>
+</file>
+
+<file path=customXml/item1.xml><?xml version="1.0" encoding="utf-8"?>
+<b:Sources xmlns:b="http://schemas.openxmlformats.org/officeDocument/2006/bibliography" xmlns="http://schemas.openxmlformats.org/officeDocument/2006/bibliography" SelectedStyle="/APASixthEditionOfficeOnline.xsl" StyleName="APA" Version="6"/>
+</file>
+
+<file path=customXml/itemProps1.xml><?xml version="1.0" encoding="utf-8"?>
+<ds:datastoreItem xmlns:ds="http://schemas.openxmlformats.org/officeDocument/2006/customXml" ds:itemID="{68F03096-2B18-104C-AE8C-193B85C4C600}">
+  <ds:schemaRefs>
+    <ds:schemaRef ds:uri="http://schemas.openxmlformats.org/officeDocument/2006/bibliography"/>
+  </ds:schemaRefs>
+</ds:datastoreItem>
 </file>
</xml_diff>